<commit_message>
Diagenesis model front end complete.  Diagenesis test scripts complete and passing.  Diagenesis documentation update.
CheckDataRequirements update state variable array (SetMemLocRec) for Nutrients, Organic Matter, and Volume model front ends (to support optimization changes recently made.)
</commit_message>
<xml_diff>
--- a/Diagenesis/DOCS/AQUATOX_Diagenesis.docx
+++ b/Diagenesis/DOCS/AQUATOX_Diagenesis.docx
@@ -58,13 +58,7 @@
         <w:rPr>
           <w:bCs/>
         </w:rPr>
-        <w:t xml:space="preserve">The HMS diagenesis model is based on Dominic </w:t>
-      </w:r>
-      <w:r>
-        <w:rPr>
-          <w:bCs/>
-        </w:rPr>
-        <w:t xml:space="preserve">Di Toro’s </w:t>
+        <w:t xml:space="preserve">The HMS diagenesis model is based on Dominic Di Toro’s </w:t>
       </w:r>
       <w:r>
         <w:rPr>
@@ -77,13 +71,7 @@
         <w:rPr>
           <w:bCs/>
         </w:rPr>
-        <w:t xml:space="preserve"> (2001).</w:t>
-      </w:r>
-      <w:r>
-        <w:rPr>
-          <w:bCs/>
-        </w:rPr>
-        <w:t xml:space="preserve">  </w:t>
+        <w:t xml:space="preserve"> (2001).  </w:t>
       </w:r>
       <w:r>
         <w:rPr>
@@ -176,10 +164,13 @@
         </w:rPr>
       </w:pPr>
       <w:r>
+        <w:rPr>
+          <w:noProof/>
+        </w:rPr>
         <w:drawing>
           <wp:inline distT="0" distB="0" distL="0" distR="0" wp14:anchorId="4EFD82DB" wp14:editId="6E91EB8A">
-            <wp:extent cx="4981575" cy="3467410"/>
-            <wp:effectExtent l="0" t="0" r="0" b="0"/>
+            <wp:extent cx="5213765" cy="3629025"/>
+            <wp:effectExtent l="0" t="0" r="6350" b="0"/>
             <wp:docPr id="114" name="Picture 114"/>
             <wp:cNvGraphicFramePr>
               <a:graphicFrameLocks xmlns:a="http://schemas.openxmlformats.org/drawingml/2006/main" noChangeAspect="1"/>
@@ -209,7 +200,7 @@
                   <pic:spPr bwMode="auto">
                     <a:xfrm>
                       <a:off x="0" y="0"/>
-                      <a:ext cx="4985401" cy="3470073"/>
+                      <a:ext cx="5218236" cy="3632137"/>
                     </a:xfrm>
                     <a:prstGeom prst="rect">
                       <a:avLst/>
@@ -365,43 +356,49 @@
         </w:rPr>
         <w:t xml:space="preserve"> </w:t>
       </w:r>
+      <w:r>
+        <w:rPr>
+          <w:bCs/>
+        </w:rPr>
+        <w:t>state variables/models</w:t>
+      </w:r>
+      <w:r>
+        <w:rPr>
+          <w:bCs/>
+        </w:rPr>
+        <w:t xml:space="preserve">.  If these state variables are not explicitly modeled within HMS, then time-series linkages from other models or estimates of impacts of animals, plants, and on </w:t>
+      </w:r>
+      <w:r>
+        <w:rPr>
+          <w:bCs/>
+        </w:rPr>
+        <w:t>diagenesis</w:t>
+      </w:r>
+      <w:r>
+        <w:rPr>
+          <w:bCs/>
+        </w:rPr>
+        <w:t xml:space="preserve"> </w:t>
+      </w:r>
+      <w:r>
+        <w:rPr>
+          <w:bCs/>
+        </w:rPr>
+        <w:t>derivatives</w:t>
+      </w:r>
+      <w:r>
+        <w:rPr>
+          <w:bCs/>
+        </w:rPr>
+        <w:t xml:space="preserve"> may be input into the model directly within the JSON fil</w:t>
+      </w:r>
       <w:bookmarkStart w:id="0" w:name="_GoBack"/>
       <w:bookmarkEnd w:id="0"/>
       <w:r>
         <w:rPr>
           <w:bCs/>
         </w:rPr>
-        <w:t>state variables/models</w:t>
-      </w:r>
-      <w:r>
-        <w:rPr>
-          <w:bCs/>
-        </w:rPr>
-        <w:t xml:space="preserve">.  If these state variables are not explicitly modeled within HMS, then time-series linkages from other models or estimates of impacts of animals, plants, and on </w:t>
-      </w:r>
-      <w:r>
-        <w:rPr>
-          <w:bCs/>
-        </w:rPr>
-        <w:t>diagenesis</w:t>
-      </w:r>
-      <w:r>
-        <w:rPr>
-          <w:bCs/>
-        </w:rPr>
-        <w:t xml:space="preserve"> </w:t>
-      </w:r>
-      <w:r>
-        <w:rPr>
-          <w:bCs/>
-        </w:rPr>
-        <w:t>derivatives</w:t>
-      </w:r>
-      <w:r>
-        <w:rPr>
-          <w:bCs/>
-        </w:rPr>
-        <w:t xml:space="preserve"> may be input into the model directly within the JSON files.</w:t>
+        <w:t>es.</w:t>
       </w:r>
       <w:r>
         <w:rPr>
@@ -1044,23 +1041,7 @@
                 <w:sz w:val="22"/>
                 <w:szCs w:val="22"/>
               </w:rPr>
-              <w:t>PO</w:t>
-            </w:r>
-            <w:r>
-              <w:rPr>
-                <w:rFonts w:asciiTheme="minorHAnsi" w:hAnsiTheme="minorHAnsi"/>
-                <w:sz w:val="22"/>
-                <w:szCs w:val="22"/>
-              </w:rPr>
-              <w:t>P</w:t>
-            </w:r>
-            <w:r>
-              <w:rPr>
-                <w:rFonts w:asciiTheme="minorHAnsi" w:hAnsiTheme="minorHAnsi"/>
-                <w:sz w:val="22"/>
-                <w:szCs w:val="22"/>
-              </w:rPr>
-              <w:t>_G1</w:t>
+              <w:t>POP_G1</w:t>
             </w:r>
             <w:proofErr w:type="gramStart"/>
             <w:r>
@@ -1112,25 +1093,7 @@
                 <w:sz w:val="22"/>
                 <w:szCs w:val="22"/>
               </w:rPr>
-              <w:t xml:space="preserve">(Predation </w:t>
-            </w:r>
-            <w:r>
-              <w:rPr>
-                <w:rFonts w:asciiTheme="minorHAnsi" w:hAnsiTheme="minorHAnsi"/>
-                <w:i/>
-                <w:sz w:val="22"/>
-                <w:szCs w:val="22"/>
-              </w:rPr>
-              <w:t>* P2Org</w:t>
-            </w:r>
-            <w:r>
-              <w:rPr>
-                <w:rFonts w:asciiTheme="minorHAnsi" w:hAnsiTheme="minorHAnsi"/>
-                <w:i/>
-                <w:sz w:val="22"/>
-                <w:szCs w:val="22"/>
-              </w:rPr>
-              <w:t>)</w:t>
+              <w:t>(Predation * P2Org)</w:t>
             </w:r>
           </w:p>
         </w:tc>
@@ -1233,23 +1196,7 @@
                 <w:sz w:val="22"/>
                 <w:szCs w:val="22"/>
               </w:rPr>
-              <w:t>PO</w:t>
-            </w:r>
-            <w:r>
-              <w:rPr>
-                <w:rFonts w:asciiTheme="minorHAnsi" w:hAnsiTheme="minorHAnsi"/>
-                <w:sz w:val="22"/>
-                <w:szCs w:val="22"/>
-              </w:rPr>
-              <w:t>P</w:t>
-            </w:r>
-            <w:r>
-              <w:rPr>
-                <w:rFonts w:asciiTheme="minorHAnsi" w:hAnsiTheme="minorHAnsi"/>
-                <w:sz w:val="22"/>
-                <w:szCs w:val="22"/>
-              </w:rPr>
-              <w:t>_G1</w:t>
+              <w:t>POP_G1</w:t>
             </w:r>
             <w:proofErr w:type="gramStart"/>
             <w:r>
@@ -1412,23 +1359,7 @@
                 <w:sz w:val="22"/>
                 <w:szCs w:val="22"/>
               </w:rPr>
-              <w:t>PO</w:t>
-            </w:r>
-            <w:r>
-              <w:rPr>
-                <w:rFonts w:asciiTheme="minorHAnsi" w:hAnsiTheme="minorHAnsi"/>
-                <w:sz w:val="22"/>
-                <w:szCs w:val="22"/>
-              </w:rPr>
-              <w:t>N</w:t>
-            </w:r>
-            <w:r>
-              <w:rPr>
-                <w:rFonts w:asciiTheme="minorHAnsi" w:hAnsiTheme="minorHAnsi"/>
-                <w:sz w:val="22"/>
-                <w:szCs w:val="22"/>
-              </w:rPr>
-              <w:t>_G1</w:t>
+              <w:t>PON_G1</w:t>
             </w:r>
             <w:proofErr w:type="gramStart"/>
             <w:r>
@@ -1492,16 +1423,7 @@
                 <w:sz w:val="22"/>
                 <w:szCs w:val="22"/>
               </w:rPr>
-              <w:t>N2Org</w:t>
-            </w:r>
-            <w:r>
-              <w:rPr>
-                <w:rFonts w:asciiTheme="minorHAnsi" w:hAnsiTheme="minorHAnsi"/>
-                <w:i/>
-                <w:sz w:val="22"/>
-                <w:szCs w:val="22"/>
-              </w:rPr>
-              <w:t>)</w:t>
+              <w:t>N2Org)</w:t>
             </w:r>
           </w:p>
         </w:tc>
@@ -1604,23 +1526,7 @@
                 <w:sz w:val="22"/>
                 <w:szCs w:val="22"/>
               </w:rPr>
-              <w:t>PO</w:t>
-            </w:r>
-            <w:r>
-              <w:rPr>
-                <w:rFonts w:asciiTheme="minorHAnsi" w:hAnsiTheme="minorHAnsi"/>
-                <w:sz w:val="22"/>
-                <w:szCs w:val="22"/>
-              </w:rPr>
-              <w:t>N</w:t>
-            </w:r>
-            <w:r>
-              <w:rPr>
-                <w:rFonts w:asciiTheme="minorHAnsi" w:hAnsiTheme="minorHAnsi"/>
-                <w:sz w:val="22"/>
-                <w:szCs w:val="22"/>
-              </w:rPr>
-              <w:t>_G1</w:t>
+              <w:t>PON_G1</w:t>
             </w:r>
             <w:proofErr w:type="gramStart"/>
             <w:r>
@@ -1775,31 +1681,7 @@
           <w:sz w:val="22"/>
           <w:szCs w:val="22"/>
         </w:rPr>
-        <w:t xml:space="preserve">* </w:t>
-      </w:r>
-      <w:r>
-        <w:rPr>
-          <w:rFonts w:asciiTheme="minorHAnsi" w:hAnsiTheme="minorHAnsi"/>
-          <w:sz w:val="22"/>
-          <w:szCs w:val="22"/>
-        </w:rPr>
-        <w:t>This linkage will be added to existing model components</w:t>
-      </w:r>
-      <w:r>
-        <w:rPr>
-          <w:rFonts w:asciiTheme="minorHAnsi" w:hAnsiTheme="minorHAnsi"/>
-          <w:sz w:val="22"/>
-          <w:szCs w:val="22"/>
-        </w:rPr>
-        <w:t xml:space="preserve"> that are explicitly depositing</w:t>
-      </w:r>
-      <w:r>
-        <w:rPr>
-          <w:rFonts w:asciiTheme="minorHAnsi" w:hAnsiTheme="minorHAnsi"/>
-          <w:sz w:val="22"/>
-          <w:szCs w:val="22"/>
-        </w:rPr>
-        <w:t>.</w:t>
+        <w:t>* This linkage will be added to existing model components that are explicitly depositing.</w:t>
       </w:r>
     </w:p>
     <w:p>
@@ -3080,24 +2962,14 @@
       <w:r>
         <w:t xml:space="preserve">Figure </w:t>
       </w:r>
-      <w:r>
-        <w:fldChar w:fldCharType="begin"/>
-      </w:r>
-      <w:r>
-        <w:instrText xml:space="preserve"> SEQ Figure_ \* ARABIC </w:instrText>
-      </w:r>
-      <w:r>
-        <w:fldChar w:fldCharType="separate"/>
-      </w:r>
-      <w:r>
-        <w:rPr>
-          <w:noProof/>
-        </w:rPr>
-        <w:t>131</w:t>
-      </w:r>
-      <w:r>
-        <w:fldChar w:fldCharType="end"/>
-      </w:r>
+      <w:fldSimple w:instr=" SEQ Figure_ \* ARABIC ">
+        <w:r>
+          <w:rPr>
+            <w:noProof/>
+          </w:rPr>
+          <w:t>131</w:t>
+        </w:r>
+      </w:fldSimple>
       <w:r>
         <w:t>: Simplified schematic of the AQUATOX sediment diagenesis model</w:t>
       </w:r>
@@ -3140,6 +3012,9 @@
         </w:rPr>
       </w:pPr>
       <w:r>
+        <w:rPr>
+          <w:noProof/>
+        </w:rPr>
         <w:drawing>
           <wp:inline distT="0" distB="0" distL="0" distR="0" wp14:anchorId="2B0BFE76" wp14:editId="062DBDC7">
             <wp:extent cx="5943600" cy="4137331"/>
@@ -4038,9 +3913,9 @@
             <o:lock v:ext="edit" aspectratio="t"/>
           </v:shapetype>
           <v:shape id="_x0000_i1025" type="#_x0000_t75" style="width:111pt;height:42.75pt" o:ole="">
-            <v:imagedata r:id="rId9" r:pict="rId10" o:title=""/>
+            <v:imagedata r:id="rId9" o:title=""/>
           </v:shape>
-          <o:OLEObject Type="Embed" ProgID="Equation.3" ShapeID="_x0000_i1025" DrawAspect="Content" ObjectID="_1592297942" r:id="rId11"/>
+          <o:OLEObject Type="Embed" ProgID="Equation.3" ShapeID="_x0000_i1025" DrawAspect="Content" ObjectID="_1594105104" r:id="rId10"/>
         </w:object>
       </w:r>
       <w:r>
@@ -4383,9 +4258,9 @@
         </w:rPr>
         <w:object w:dxaOrig="4000" w:dyaOrig="720">
           <v:shape id="_x0000_i1026" type="#_x0000_t75" style="width:231.75pt;height:42.75pt" o:ole="">
-            <v:imagedata r:id="rId12" r:pict="rId13" o:title=""/>
+            <v:imagedata r:id="rId11" o:title=""/>
           </v:shape>
-          <o:OLEObject Type="Embed" ProgID="Equation.3" ShapeID="_x0000_i1026" DrawAspect="Content" ObjectID="_1592297943" r:id="rId14"/>
+          <o:OLEObject Type="Embed" ProgID="Equation.3" ShapeID="_x0000_i1026" DrawAspect="Content" ObjectID="_1594105105" r:id="rId12"/>
         </w:object>
       </w:r>
       <w:r>
@@ -4625,24 +4500,14 @@
         <w:lastRenderedPageBreak/>
         <w:t xml:space="preserve">Figure </w:t>
       </w:r>
-      <w:r>
-        <w:fldChar w:fldCharType="begin"/>
-      </w:r>
-      <w:r>
-        <w:instrText xml:space="preserve"> SEQ Figure_ \* ARABIC </w:instrText>
-      </w:r>
-      <w:r>
-        <w:fldChar w:fldCharType="separate"/>
-      </w:r>
-      <w:r>
-        <w:rPr>
-          <w:noProof/>
-        </w:rPr>
-        <w:t>132</w:t>
-      </w:r>
-      <w:r>
-        <w:fldChar w:fldCharType="end"/>
-      </w:r>
+      <w:fldSimple w:instr=" SEQ Figure_ \* ARABIC ">
+        <w:r>
+          <w:rPr>
+            <w:noProof/>
+          </w:rPr>
+          <w:t>132</w:t>
+        </w:r>
+      </w:fldSimple>
       <w:r>
         <w:rPr>
           <w:b w:val="0"/>
@@ -4683,7 +4548,7 @@
                     </pic:cNvPicPr>
                   </pic:nvPicPr>
                   <pic:blipFill>
-                    <a:blip r:embed="rId15">
+                    <a:blip r:embed="rId13">
                       <a:extLst>
                         <a:ext uri="{28A0092B-C50C-407E-A947-70E740481C1C}">
                           <a14:useLocalDpi xmlns:a14="http://schemas.microsoft.com/office/drawing/2010/main" val="0"/>
@@ -4890,9 +4755,9 @@
         </w:rPr>
         <w:object w:dxaOrig="2320" w:dyaOrig="1420">
           <v:shape id="_x0000_i1027" type="#_x0000_t75" style="width:134.25pt;height:84pt" o:ole="">
-            <v:imagedata r:id="rId16" o:title=""/>
+            <v:imagedata r:id="rId14" o:title=""/>
           </v:shape>
-          <o:OLEObject Type="Embed" ProgID="Equation.3" ShapeID="_x0000_i1027" DrawAspect="Content" ObjectID="_1592297944" r:id="rId17"/>
+          <o:OLEObject Type="Embed" ProgID="Equation.3" ShapeID="_x0000_i1027" DrawAspect="Content" ObjectID="_1594105106" r:id="rId15"/>
         </w:object>
       </w:r>
       <w:r>
@@ -5599,10 +5464,10 @@
           <w:position w:val="-24"/>
         </w:rPr>
         <w:object w:dxaOrig="7560" w:dyaOrig="639">
-          <v:shape id="_x0000_i1065" type="#_x0000_t75" style="width:378pt;height:32.25pt" o:ole="">
-            <v:imagedata r:id="rId18" o:title=""/>
+          <v:shape id="_x0000_i1028" type="#_x0000_t75" style="width:378pt;height:32.25pt" o:ole="">
+            <v:imagedata r:id="rId16" o:title=""/>
           </v:shape>
-          <o:OLEObject Type="Embed" ProgID="Equation.3" ShapeID="_x0000_i1065" DrawAspect="Content" ObjectID="_1592297945" r:id="rId19"/>
+          <o:OLEObject Type="Embed" ProgID="Equation.3" ShapeID="_x0000_i1028" DrawAspect="Content" ObjectID="_1594105107" r:id="rId17"/>
         </w:object>
       </w:r>
       <w:r>
@@ -6055,10 +5920,10 @@
           <w:position w:val="-30"/>
         </w:rPr>
         <w:object w:dxaOrig="1980" w:dyaOrig="680">
-          <v:shape id="_x0000_i1028" type="#_x0000_t75" style="width:99pt;height:33.75pt" o:ole="">
-            <v:imagedata r:id="rId20" o:title=""/>
+          <v:shape id="_x0000_i1029" type="#_x0000_t75" style="width:99pt;height:33.75pt" o:ole="">
+            <v:imagedata r:id="rId18" o:title=""/>
           </v:shape>
-          <o:OLEObject Type="Embed" ProgID="Equation.3" ShapeID="_x0000_i1028" DrawAspect="Content" ObjectID="_1592297946" r:id="rId21"/>
+          <o:OLEObject Type="Embed" ProgID="Equation.3" ShapeID="_x0000_i1029" DrawAspect="Content" ObjectID="_1594105108" r:id="rId19"/>
         </w:object>
       </w:r>
       <w:r>
@@ -6361,10 +6226,10 @@
           <w:position w:val="-32"/>
         </w:rPr>
         <w:object w:dxaOrig="7839" w:dyaOrig="760">
-          <v:shape id="_x0000_i1029" type="#_x0000_t75" style="width:392.25pt;height:38.25pt" o:ole="">
-            <v:imagedata r:id="rId22" o:title=""/>
+          <v:shape id="_x0000_i1030" type="#_x0000_t75" style="width:392.25pt;height:38.25pt" o:ole="">
+            <v:imagedata r:id="rId20" o:title=""/>
           </v:shape>
-          <o:OLEObject Type="Embed" ProgID="Equation.3" ShapeID="_x0000_i1029" DrawAspect="Content" ObjectID="_1592297947" r:id="rId23"/>
+          <o:OLEObject Type="Embed" ProgID="Equation.3" ShapeID="_x0000_i1030" DrawAspect="Content" ObjectID="_1594105109" r:id="rId21"/>
         </w:object>
       </w:r>
       <w:r>
@@ -7022,15 +6887,7 @@
         <w:fldChar w:fldCharType="separate"/>
       </w:r>
       <w:r>
-        <w:t>(</w:t>
-      </w:r>
-      <w:proofErr w:type="spellStart"/>
-      <w:r>
-        <w:t>Winberg</w:t>
-      </w:r>
-      <w:proofErr w:type="spellEnd"/>
-      <w:r>
-        <w:t xml:space="preserve"> 1971)</w:t>
+        <w:t>(Winberg 1971)</w:t>
       </w:r>
       <w:r>
         <w:fldChar w:fldCharType="end"/>
@@ -7274,10 +7131,10 @@
           <w:position w:val="-14"/>
         </w:rPr>
         <w:object w:dxaOrig="5340" w:dyaOrig="420">
-          <v:shape id="_x0000_i1030" type="#_x0000_t75" style="width:267pt;height:21pt" o:ole="">
-            <v:imagedata r:id="rId24" o:title=""/>
+          <v:shape id="_x0000_i1031" type="#_x0000_t75" style="width:267pt;height:21pt" o:ole="">
+            <v:imagedata r:id="rId22" o:title=""/>
           </v:shape>
-          <o:OLEObject Type="Embed" ProgID="Equation.3" ShapeID="_x0000_i1030" DrawAspect="Content" ObjectID="_1592297948" r:id="rId25"/>
+          <o:OLEObject Type="Embed" ProgID="Equation.3" ShapeID="_x0000_i1031" DrawAspect="Content" ObjectID="_1594105110" r:id="rId23"/>
         </w:object>
       </w:r>
       <w:r>
@@ -7906,10 +7763,10 @@
           <w:position w:val="-24"/>
         </w:rPr>
         <w:object w:dxaOrig="7180" w:dyaOrig="639">
-          <v:shape id="_x0000_i1031" type="#_x0000_t75" style="width:359.25pt;height:32.25pt" o:ole="">
-            <v:imagedata r:id="rId26" o:title=""/>
+          <v:shape id="_x0000_i1032" type="#_x0000_t75" style="width:359.25pt;height:32.25pt" o:ole="">
+            <v:imagedata r:id="rId24" o:title=""/>
           </v:shape>
-          <o:OLEObject Type="Embed" ProgID="Equation.3" ShapeID="_x0000_i1031" DrawAspect="Content" ObjectID="_1592297949" r:id="rId27"/>
+          <o:OLEObject Type="Embed" ProgID="Equation.3" ShapeID="_x0000_i1032" DrawAspect="Content" ObjectID="_1594105111" r:id="rId25"/>
         </w:object>
       </w:r>
       <w:r>
@@ -8444,10 +8301,10 @@
           <w:position w:val="-24"/>
         </w:rPr>
         <w:object w:dxaOrig="7080" w:dyaOrig="639">
-          <v:shape id="_x0000_i1032" type="#_x0000_t75" style="width:354pt;height:32.25pt" o:ole="">
-            <v:imagedata r:id="rId28" o:title=""/>
+          <v:shape id="_x0000_i1033" type="#_x0000_t75" style="width:354pt;height:32.25pt" o:ole="">
+            <v:imagedata r:id="rId26" o:title=""/>
           </v:shape>
-          <o:OLEObject Type="Embed" ProgID="Equation.3" ShapeID="_x0000_i1032" DrawAspect="Content" ObjectID="_1592297950" r:id="rId29"/>
+          <o:OLEObject Type="Embed" ProgID="Equation.3" ShapeID="_x0000_i1033" DrawAspect="Content" ObjectID="_1594105112" r:id="rId27"/>
         </w:object>
       </w:r>
       <w:r>
@@ -9029,106 +8886,106 @@
           <w:position w:val="-24"/>
         </w:rPr>
         <w:object w:dxaOrig="5660" w:dyaOrig="660">
-          <v:shape id="_x0000_i1033" type="#_x0000_t75" style="width:282.75pt;height:33pt" o:ole="">
+          <v:shape id="_x0000_i1034" type="#_x0000_t75" style="width:282.75pt;height:33pt" o:ole="">
+            <v:imagedata r:id="rId28" o:title=""/>
+          </v:shape>
+          <o:OLEObject Type="Embed" ProgID="Equation.3" ShapeID="_x0000_i1034" DrawAspect="Content" ObjectID="_1594105113" r:id="rId29"/>
+        </w:object>
+      </w:r>
+      <w:r>
+        <w:tab/>
+      </w:r>
+      <w:r>
+        <w:rPr>
+          <w:b/>
+          <w:szCs w:val="20"/>
+        </w:rPr>
+        <w:t>(</w:t>
+      </w:r>
+      <w:r>
+        <w:rPr>
+          <w:b/>
+          <w:szCs w:val="20"/>
+        </w:rPr>
+        <w:fldChar w:fldCharType="begin"/>
+      </w:r>
+      <w:r>
+        <w:rPr>
+          <w:b/>
+          <w:szCs w:val="20"/>
+        </w:rPr>
+        <w:instrText xml:space="preserve"> SEQ Equations \* MERGEFORMAT </w:instrText>
+      </w:r>
+      <w:r>
+        <w:rPr>
+          <w:b/>
+          <w:szCs w:val="20"/>
+        </w:rPr>
+        <w:fldChar w:fldCharType="separate"/>
+      </w:r>
+      <w:r>
+        <w:rPr>
+          <w:b/>
+          <w:noProof/>
+          <w:szCs w:val="20"/>
+        </w:rPr>
+        <w:t>270</w:t>
+      </w:r>
+      <w:r>
+        <w:rPr>
+          <w:b/>
+          <w:szCs w:val="20"/>
+        </w:rPr>
+        <w:fldChar w:fldCharType="end"/>
+      </w:r>
+      <w:r>
+        <w:rPr>
+          <w:b/>
+          <w:szCs w:val="20"/>
+        </w:rPr>
+        <w:t>)</w:t>
+      </w:r>
+      <w:r>
+        <w:t xml:space="preserve"> </w:t>
+      </w:r>
+    </w:p>
+    <w:p>
+      <w:pPr>
+        <w:rPr>
+          <w:b/>
+          <w:bCs/>
+        </w:rPr>
+      </w:pPr>
+    </w:p>
+    <w:p>
+      <w:pPr>
+        <w:tabs>
+          <w:tab w:val="center" w:pos="4680"/>
+          <w:tab w:val="right" w:pos="9360"/>
+        </w:tabs>
+        <w:jc w:val="center"/>
+      </w:pPr>
+    </w:p>
+    <w:p>
+      <w:pPr>
+        <w:tabs>
+          <w:tab w:val="center" w:pos="4680"/>
+          <w:tab w:val="right" w:pos="9360"/>
+        </w:tabs>
+        <w:jc w:val="center"/>
+      </w:pPr>
+      <w:r>
+        <w:tab/>
+      </w:r>
+      <w:r>
+        <w:rPr>
+          <w:position w:val="-24"/>
+        </w:rPr>
+        <w:object w:dxaOrig="7180" w:dyaOrig="660">
+          <v:shape id="_x0000_i1035" type="#_x0000_t75" style="width:359.25pt;height:33pt" o:ole="">
             <v:imagedata r:id="rId30" o:title=""/>
           </v:shape>
-          <o:OLEObject Type="Embed" ProgID="Equation.3" ShapeID="_x0000_i1033" DrawAspect="Content" ObjectID="_1592297951" r:id="rId31"/>
-        </w:object>
-      </w:r>
-      <w:r>
-        <w:tab/>
-      </w:r>
-      <w:r>
-        <w:rPr>
-          <w:b/>
-          <w:szCs w:val="20"/>
-        </w:rPr>
-        <w:t>(</w:t>
-      </w:r>
-      <w:r>
-        <w:rPr>
-          <w:b/>
-          <w:szCs w:val="20"/>
-        </w:rPr>
-        <w:fldChar w:fldCharType="begin"/>
-      </w:r>
-      <w:r>
-        <w:rPr>
-          <w:b/>
-          <w:szCs w:val="20"/>
-        </w:rPr>
-        <w:instrText xml:space="preserve"> SEQ Equations \* MERGEFORMAT </w:instrText>
-      </w:r>
-      <w:r>
-        <w:rPr>
-          <w:b/>
-          <w:szCs w:val="20"/>
-        </w:rPr>
-        <w:fldChar w:fldCharType="separate"/>
-      </w:r>
-      <w:r>
-        <w:rPr>
-          <w:b/>
-          <w:noProof/>
-          <w:szCs w:val="20"/>
-        </w:rPr>
-        <w:t>270</w:t>
-      </w:r>
-      <w:r>
-        <w:rPr>
-          <w:b/>
-          <w:szCs w:val="20"/>
-        </w:rPr>
-        <w:fldChar w:fldCharType="end"/>
-      </w:r>
-      <w:r>
-        <w:rPr>
-          <w:b/>
-          <w:szCs w:val="20"/>
-        </w:rPr>
-        <w:t>)</w:t>
-      </w:r>
-      <w:r>
-        <w:t xml:space="preserve"> </w:t>
-      </w:r>
-    </w:p>
-    <w:p>
-      <w:pPr>
-        <w:rPr>
-          <w:b/>
-          <w:bCs/>
-        </w:rPr>
-      </w:pPr>
-    </w:p>
-    <w:p>
-      <w:pPr>
-        <w:tabs>
-          <w:tab w:val="center" w:pos="4680"/>
-          <w:tab w:val="right" w:pos="9360"/>
-        </w:tabs>
-        <w:jc w:val="center"/>
-      </w:pPr>
-    </w:p>
-    <w:p>
-      <w:pPr>
-        <w:tabs>
-          <w:tab w:val="center" w:pos="4680"/>
-          <w:tab w:val="right" w:pos="9360"/>
-        </w:tabs>
-        <w:jc w:val="center"/>
-      </w:pPr>
-      <w:r>
-        <w:tab/>
-      </w:r>
-      <w:r>
-        <w:rPr>
-          <w:position w:val="-24"/>
-        </w:rPr>
-        <w:object w:dxaOrig="7180" w:dyaOrig="660">
-          <v:shape id="_x0000_i1034" type="#_x0000_t75" style="width:359.25pt;height:33pt" o:ole="">
-            <v:imagedata r:id="rId32" o:title=""/>
-          </v:shape>
-          <o:OLEObject Type="Embed" ProgID="Equation.3" ShapeID="_x0000_i1034" DrawAspect="Content" ObjectID="_1592297952" r:id="rId33"/>
+          <o:OLEObject Type="Embed" ProgID="Equation.3" ShapeID="_x0000_i1035" DrawAspect="Content" ObjectID="_1594105114" r:id="rId31"/>
         </w:object>
       </w:r>
       <w:r>
@@ -9587,10 +9444,10 @@
           <w:position w:val="-32"/>
         </w:rPr>
         <w:object w:dxaOrig="7180" w:dyaOrig="760">
-          <v:shape id="_x0000_i1035" type="#_x0000_t75" style="width:359.25pt;height:38.25pt" o:ole="">
-            <v:imagedata r:id="rId34" o:title=""/>
+          <v:shape id="_x0000_i1036" type="#_x0000_t75" style="width:359.25pt;height:38.25pt" o:ole="">
+            <v:imagedata r:id="rId32" o:title=""/>
           </v:shape>
-          <o:OLEObject Type="Embed" ProgID="Equation.3" ShapeID="_x0000_i1035" DrawAspect="Content" ObjectID="_1592297953" r:id="rId35"/>
+          <o:OLEObject Type="Embed" ProgID="Equation.3" ShapeID="_x0000_i1036" DrawAspect="Content" ObjectID="_1594105115" r:id="rId33"/>
         </w:object>
       </w:r>
       <w:r>
@@ -10040,10 +9897,10 @@
           <w:position w:val="-14"/>
         </w:rPr>
         <w:object w:dxaOrig="4400" w:dyaOrig="380">
-          <v:shape id="_x0000_i1036" type="#_x0000_t75" style="width:219.75pt;height:18.75pt" o:ole="">
-            <v:imagedata r:id="rId36" o:title=""/>
+          <v:shape id="_x0000_i1037" type="#_x0000_t75" style="width:219.75pt;height:18.75pt" o:ole="">
+            <v:imagedata r:id="rId34" o:title=""/>
           </v:shape>
-          <o:OLEObject Type="Embed" ProgID="Equation.3" ShapeID="_x0000_i1036" DrawAspect="Content" ObjectID="_1592297954" r:id="rId37"/>
+          <o:OLEObject Type="Embed" ProgID="Equation.3" ShapeID="_x0000_i1037" DrawAspect="Content" ObjectID="_1594105116" r:id="rId35"/>
         </w:object>
       </w:r>
       <w:r>
@@ -10343,10 +10200,10 @@
           <w:position w:val="-50"/>
         </w:rPr>
         <w:object w:dxaOrig="3040" w:dyaOrig="1460">
-          <v:shape id="_x0000_i1037" type="#_x0000_t75" style="width:152.25pt;height:72.75pt" o:ole="">
-            <v:imagedata r:id="rId38" o:title=""/>
+          <v:shape id="_x0000_i1038" type="#_x0000_t75" style="width:152.25pt;height:72.75pt" o:ole="">
+            <v:imagedata r:id="rId36" o:title=""/>
           </v:shape>
-          <o:OLEObject Type="Embed" ProgID="Equation.3" ShapeID="_x0000_i1037" DrawAspect="Content" ObjectID="_1592297955" r:id="rId39"/>
+          <o:OLEObject Type="Embed" ProgID="Equation.3" ShapeID="_x0000_i1038" DrawAspect="Content" ObjectID="_1594105117" r:id="rId37"/>
         </w:object>
       </w:r>
       <w:r>
@@ -10712,10 +10569,10 @@
           <w:position w:val="-32"/>
         </w:rPr>
         <w:object w:dxaOrig="7420" w:dyaOrig="1120">
-          <v:shape id="_x0000_i1038" type="#_x0000_t75" style="width:371.25pt;height:56.25pt" o:ole="">
-            <v:imagedata r:id="rId40" o:title=""/>
+          <v:shape id="_x0000_i1039" type="#_x0000_t75" style="width:371.25pt;height:56.25pt" o:ole="">
+            <v:imagedata r:id="rId38" o:title=""/>
           </v:shape>
-          <o:OLEObject Type="Embed" ProgID="Equation.3" ShapeID="_x0000_i1038" DrawAspect="Content" ObjectID="_1592297956" r:id="rId41"/>
+          <o:OLEObject Type="Embed" ProgID="Equation.3" ShapeID="_x0000_i1039" DrawAspect="Content" ObjectID="_1594105118" r:id="rId39"/>
         </w:object>
       </w:r>
       <w:r>
@@ -10814,10 +10671,10 @@
           <w:position w:val="-10"/>
         </w:rPr>
         <w:object w:dxaOrig="1280" w:dyaOrig="320">
-          <v:shape id="_x0000_i1039" type="#_x0000_t75" style="width:63.75pt;height:15.75pt" o:ole="">
-            <v:imagedata r:id="rId42" o:title=""/>
+          <v:shape id="_x0000_i1040" type="#_x0000_t75" style="width:63.75pt;height:15.75pt" o:ole="">
+            <v:imagedata r:id="rId40" o:title=""/>
           </v:shape>
-          <o:OLEObject Type="Embed" ProgID="Equation.3" ShapeID="_x0000_i1039" DrawAspect="Content" ObjectID="_1592297957" r:id="rId43"/>
+          <o:OLEObject Type="Embed" ProgID="Equation.3" ShapeID="_x0000_i1040" DrawAspect="Content" ObjectID="_1594105119" r:id="rId41"/>
         </w:object>
       </w:r>
       <w:r>
@@ -11432,106 +11289,106 @@
           <w:position w:val="-24"/>
         </w:rPr>
         <w:object w:dxaOrig="5140" w:dyaOrig="660">
-          <v:shape id="_x0000_i1040" type="#_x0000_t75" style="width:257.25pt;height:33pt" o:ole="">
+          <v:shape id="_x0000_i1041" type="#_x0000_t75" style="width:257.25pt;height:33pt" o:ole="">
+            <v:imagedata r:id="rId42" o:title=""/>
+          </v:shape>
+          <o:OLEObject Type="Embed" ProgID="Equation.3" ShapeID="_x0000_i1041" DrawAspect="Content" ObjectID="_1594105120" r:id="rId43"/>
+        </w:object>
+      </w:r>
+      <w:r>
+        <w:tab/>
+      </w:r>
+      <w:r>
+        <w:rPr>
+          <w:b/>
+          <w:szCs w:val="20"/>
+        </w:rPr>
+        <w:t>(</w:t>
+      </w:r>
+      <w:r>
+        <w:rPr>
+          <w:b/>
+          <w:szCs w:val="20"/>
+        </w:rPr>
+        <w:fldChar w:fldCharType="begin"/>
+      </w:r>
+      <w:r>
+        <w:rPr>
+          <w:b/>
+          <w:szCs w:val="20"/>
+        </w:rPr>
+        <w:instrText xml:space="preserve"> SEQ Equations \* MERGEFORMAT </w:instrText>
+      </w:r>
+      <w:r>
+        <w:rPr>
+          <w:b/>
+          <w:szCs w:val="20"/>
+        </w:rPr>
+        <w:fldChar w:fldCharType="separate"/>
+      </w:r>
+      <w:r>
+        <w:rPr>
+          <w:b/>
+          <w:noProof/>
+          <w:szCs w:val="20"/>
+        </w:rPr>
+        <w:t>276</w:t>
+      </w:r>
+      <w:r>
+        <w:rPr>
+          <w:b/>
+          <w:szCs w:val="20"/>
+        </w:rPr>
+        <w:fldChar w:fldCharType="end"/>
+      </w:r>
+      <w:r>
+        <w:rPr>
+          <w:b/>
+          <w:szCs w:val="20"/>
+        </w:rPr>
+        <w:t>)</w:t>
+      </w:r>
+      <w:r>
+        <w:t xml:space="preserve"> </w:t>
+      </w:r>
+    </w:p>
+    <w:p>
+      <w:pPr>
+        <w:rPr>
+          <w:b/>
+          <w:bCs/>
+        </w:rPr>
+      </w:pPr>
+    </w:p>
+    <w:p>
+      <w:pPr>
+        <w:tabs>
+          <w:tab w:val="center" w:pos="4680"/>
+          <w:tab w:val="right" w:pos="9360"/>
+        </w:tabs>
+        <w:jc w:val="center"/>
+      </w:pPr>
+    </w:p>
+    <w:p>
+      <w:pPr>
+        <w:tabs>
+          <w:tab w:val="center" w:pos="4680"/>
+          <w:tab w:val="right" w:pos="9360"/>
+        </w:tabs>
+        <w:jc w:val="center"/>
+      </w:pPr>
+      <w:r>
+        <w:tab/>
+      </w:r>
+      <w:r>
+        <w:rPr>
+          <w:position w:val="-24"/>
+        </w:rPr>
+        <w:object w:dxaOrig="7740" w:dyaOrig="660">
+          <v:shape id="_x0000_i1042" type="#_x0000_t75" style="width:387pt;height:33pt" o:ole="">
             <v:imagedata r:id="rId44" o:title=""/>
           </v:shape>
-          <o:OLEObject Type="Embed" ProgID="Equation.3" ShapeID="_x0000_i1040" DrawAspect="Content" ObjectID="_1592297958" r:id="rId45"/>
-        </w:object>
-      </w:r>
-      <w:r>
-        <w:tab/>
-      </w:r>
-      <w:r>
-        <w:rPr>
-          <w:b/>
-          <w:szCs w:val="20"/>
-        </w:rPr>
-        <w:t>(</w:t>
-      </w:r>
-      <w:r>
-        <w:rPr>
-          <w:b/>
-          <w:szCs w:val="20"/>
-        </w:rPr>
-        <w:fldChar w:fldCharType="begin"/>
-      </w:r>
-      <w:r>
-        <w:rPr>
-          <w:b/>
-          <w:szCs w:val="20"/>
-        </w:rPr>
-        <w:instrText xml:space="preserve"> SEQ Equations \* MERGEFORMAT </w:instrText>
-      </w:r>
-      <w:r>
-        <w:rPr>
-          <w:b/>
-          <w:szCs w:val="20"/>
-        </w:rPr>
-        <w:fldChar w:fldCharType="separate"/>
-      </w:r>
-      <w:r>
-        <w:rPr>
-          <w:b/>
-          <w:noProof/>
-          <w:szCs w:val="20"/>
-        </w:rPr>
-        <w:t>276</w:t>
-      </w:r>
-      <w:r>
-        <w:rPr>
-          <w:b/>
-          <w:szCs w:val="20"/>
-        </w:rPr>
-        <w:fldChar w:fldCharType="end"/>
-      </w:r>
-      <w:r>
-        <w:rPr>
-          <w:b/>
-          <w:szCs w:val="20"/>
-        </w:rPr>
-        <w:t>)</w:t>
-      </w:r>
-      <w:r>
-        <w:t xml:space="preserve"> </w:t>
-      </w:r>
-    </w:p>
-    <w:p>
-      <w:pPr>
-        <w:rPr>
-          <w:b/>
-          <w:bCs/>
-        </w:rPr>
-      </w:pPr>
-    </w:p>
-    <w:p>
-      <w:pPr>
-        <w:tabs>
-          <w:tab w:val="center" w:pos="4680"/>
-          <w:tab w:val="right" w:pos="9360"/>
-        </w:tabs>
-        <w:jc w:val="center"/>
-      </w:pPr>
-    </w:p>
-    <w:p>
-      <w:pPr>
-        <w:tabs>
-          <w:tab w:val="center" w:pos="4680"/>
-          <w:tab w:val="right" w:pos="9360"/>
-        </w:tabs>
-        <w:jc w:val="center"/>
-      </w:pPr>
-      <w:r>
-        <w:tab/>
-      </w:r>
-      <w:r>
-        <w:rPr>
-          <w:position w:val="-24"/>
-        </w:rPr>
-        <w:object w:dxaOrig="7740" w:dyaOrig="660">
-          <v:shape id="_x0000_i1041" type="#_x0000_t75" style="width:387pt;height:33pt" o:ole="">
-            <v:imagedata r:id="rId46" o:title=""/>
-          </v:shape>
-          <o:OLEObject Type="Embed" ProgID="Equation.3" ShapeID="_x0000_i1041" DrawAspect="Content" ObjectID="_1592297959" r:id="rId47"/>
+          <o:OLEObject Type="Embed" ProgID="Equation.3" ShapeID="_x0000_i1042" DrawAspect="Content" ObjectID="_1594105121" r:id="rId45"/>
         </w:object>
       </w:r>
       <w:r>
@@ -12129,10 +11986,10 @@
           <w:position w:val="-34"/>
         </w:rPr>
         <w:object w:dxaOrig="4060" w:dyaOrig="800">
-          <v:shape id="_x0000_i1042" type="#_x0000_t75" style="width:203.25pt;height:39.75pt" o:ole="">
-            <v:imagedata r:id="rId48" o:title=""/>
+          <v:shape id="_x0000_i1043" type="#_x0000_t75" style="width:203.25pt;height:39.75pt" o:ole="">
+            <v:imagedata r:id="rId46" o:title=""/>
           </v:shape>
-          <o:OLEObject Type="Embed" ProgID="Equation.3" ShapeID="_x0000_i1042" DrawAspect="Content" ObjectID="_1592297960" r:id="rId49"/>
+          <o:OLEObject Type="Embed" ProgID="Equation.3" ShapeID="_x0000_i1043" DrawAspect="Content" ObjectID="_1594105122" r:id="rId47"/>
         </w:object>
       </w:r>
       <w:r>
@@ -12642,106 +12499,106 @@
           <w:position w:val="-24"/>
         </w:rPr>
         <w:object w:dxaOrig="5260" w:dyaOrig="660">
-          <v:shape id="_x0000_i1043" type="#_x0000_t75" style="width:263.25pt;height:33pt" o:ole="">
+          <v:shape id="_x0000_i1044" type="#_x0000_t75" style="width:263.25pt;height:33pt" o:ole="">
+            <v:imagedata r:id="rId48" o:title=""/>
+          </v:shape>
+          <o:OLEObject Type="Embed" ProgID="Equation.3" ShapeID="_x0000_i1044" DrawAspect="Content" ObjectID="_1594105123" r:id="rId49"/>
+        </w:object>
+      </w:r>
+      <w:r>
+        <w:tab/>
+      </w:r>
+      <w:r>
+        <w:rPr>
+          <w:b/>
+          <w:szCs w:val="20"/>
+        </w:rPr>
+        <w:t>(</w:t>
+      </w:r>
+      <w:r>
+        <w:rPr>
+          <w:b/>
+          <w:szCs w:val="20"/>
+        </w:rPr>
+        <w:fldChar w:fldCharType="begin"/>
+      </w:r>
+      <w:r>
+        <w:rPr>
+          <w:b/>
+          <w:szCs w:val="20"/>
+        </w:rPr>
+        <w:instrText xml:space="preserve"> SEQ Equations \* MERGEFORMAT </w:instrText>
+      </w:r>
+      <w:r>
+        <w:rPr>
+          <w:b/>
+          <w:szCs w:val="20"/>
+        </w:rPr>
+        <w:fldChar w:fldCharType="separate"/>
+      </w:r>
+      <w:r>
+        <w:rPr>
+          <w:b/>
+          <w:noProof/>
+          <w:szCs w:val="20"/>
+        </w:rPr>
+        <w:t>279</w:t>
+      </w:r>
+      <w:r>
+        <w:rPr>
+          <w:b/>
+          <w:szCs w:val="20"/>
+        </w:rPr>
+        <w:fldChar w:fldCharType="end"/>
+      </w:r>
+      <w:r>
+        <w:rPr>
+          <w:b/>
+          <w:szCs w:val="20"/>
+        </w:rPr>
+        <w:t>)</w:t>
+      </w:r>
+      <w:r>
+        <w:t xml:space="preserve"> </w:t>
+      </w:r>
+    </w:p>
+    <w:p>
+      <w:pPr>
+        <w:rPr>
+          <w:b/>
+          <w:bCs/>
+        </w:rPr>
+      </w:pPr>
+    </w:p>
+    <w:p>
+      <w:pPr>
+        <w:tabs>
+          <w:tab w:val="center" w:pos="4680"/>
+          <w:tab w:val="right" w:pos="9360"/>
+        </w:tabs>
+        <w:jc w:val="center"/>
+      </w:pPr>
+    </w:p>
+    <w:p>
+      <w:pPr>
+        <w:tabs>
+          <w:tab w:val="center" w:pos="4680"/>
+          <w:tab w:val="right" w:pos="9360"/>
+        </w:tabs>
+        <w:jc w:val="center"/>
+      </w:pPr>
+      <w:r>
+        <w:tab/>
+      </w:r>
+      <w:r>
+        <w:rPr>
+          <w:position w:val="-24"/>
+        </w:rPr>
+        <w:object w:dxaOrig="5380" w:dyaOrig="660">
+          <v:shape id="_x0000_i1045" type="#_x0000_t75" style="width:269.25pt;height:33pt" o:ole="">
             <v:imagedata r:id="rId50" o:title=""/>
           </v:shape>
-          <o:OLEObject Type="Embed" ProgID="Equation.3" ShapeID="_x0000_i1043" DrawAspect="Content" ObjectID="_1592297961" r:id="rId51"/>
-        </w:object>
-      </w:r>
-      <w:r>
-        <w:tab/>
-      </w:r>
-      <w:r>
-        <w:rPr>
-          <w:b/>
-          <w:szCs w:val="20"/>
-        </w:rPr>
-        <w:t>(</w:t>
-      </w:r>
-      <w:r>
-        <w:rPr>
-          <w:b/>
-          <w:szCs w:val="20"/>
-        </w:rPr>
-        <w:fldChar w:fldCharType="begin"/>
-      </w:r>
-      <w:r>
-        <w:rPr>
-          <w:b/>
-          <w:szCs w:val="20"/>
-        </w:rPr>
-        <w:instrText xml:space="preserve"> SEQ Equations \* MERGEFORMAT </w:instrText>
-      </w:r>
-      <w:r>
-        <w:rPr>
-          <w:b/>
-          <w:szCs w:val="20"/>
-        </w:rPr>
-        <w:fldChar w:fldCharType="separate"/>
-      </w:r>
-      <w:r>
-        <w:rPr>
-          <w:b/>
-          <w:noProof/>
-          <w:szCs w:val="20"/>
-        </w:rPr>
-        <w:t>279</w:t>
-      </w:r>
-      <w:r>
-        <w:rPr>
-          <w:b/>
-          <w:szCs w:val="20"/>
-        </w:rPr>
-        <w:fldChar w:fldCharType="end"/>
-      </w:r>
-      <w:r>
-        <w:rPr>
-          <w:b/>
-          <w:szCs w:val="20"/>
-        </w:rPr>
-        <w:t>)</w:t>
-      </w:r>
-      <w:r>
-        <w:t xml:space="preserve"> </w:t>
-      </w:r>
-    </w:p>
-    <w:p>
-      <w:pPr>
-        <w:rPr>
-          <w:b/>
-          <w:bCs/>
-        </w:rPr>
-      </w:pPr>
-    </w:p>
-    <w:p>
-      <w:pPr>
-        <w:tabs>
-          <w:tab w:val="center" w:pos="4680"/>
-          <w:tab w:val="right" w:pos="9360"/>
-        </w:tabs>
-        <w:jc w:val="center"/>
-      </w:pPr>
-    </w:p>
-    <w:p>
-      <w:pPr>
-        <w:tabs>
-          <w:tab w:val="center" w:pos="4680"/>
-          <w:tab w:val="right" w:pos="9360"/>
-        </w:tabs>
-        <w:jc w:val="center"/>
-      </w:pPr>
-      <w:r>
-        <w:tab/>
-      </w:r>
-      <w:r>
-        <w:rPr>
-          <w:position w:val="-24"/>
-        </w:rPr>
-        <w:object w:dxaOrig="5380" w:dyaOrig="660">
-          <v:shape id="_x0000_i1044" type="#_x0000_t75" style="width:269.25pt;height:33pt" o:ole="">
-            <v:imagedata r:id="rId52" o:title=""/>
-          </v:shape>
-          <o:OLEObject Type="Embed" ProgID="Equation.3" ShapeID="_x0000_i1044" DrawAspect="Content" ObjectID="_1592297962" r:id="rId53"/>
+          <o:OLEObject Type="Embed" ProgID="Equation.3" ShapeID="_x0000_i1045" DrawAspect="Content" ObjectID="_1594105124" r:id="rId51"/>
         </w:object>
       </w:r>
       <w:r>
@@ -13329,10 +13186,10 @@
           <w:position w:val="-64"/>
         </w:rPr>
         <w:object w:dxaOrig="5920" w:dyaOrig="1260">
-          <v:shape id="_x0000_i1045" type="#_x0000_t75" style="width:296.25pt;height:63pt" o:ole="">
-            <v:imagedata r:id="rId54" o:title=""/>
+          <v:shape id="_x0000_i1046" type="#_x0000_t75" style="width:296.25pt;height:63pt" o:ole="">
+            <v:imagedata r:id="rId52" o:title=""/>
           </v:shape>
-          <o:OLEObject Type="Embed" ProgID="Equation.3" ShapeID="_x0000_i1045" DrawAspect="Content" ObjectID="_1592297963" r:id="rId55"/>
+          <o:OLEObject Type="Embed" ProgID="Equation.3" ShapeID="_x0000_i1046" DrawAspect="Content" ObjectID="_1594105125" r:id="rId53"/>
         </w:object>
       </w:r>
       <w:r>
@@ -13484,10 +13341,10 @@
           <w:position w:val="-32"/>
         </w:rPr>
         <w:object w:dxaOrig="3440" w:dyaOrig="700">
-          <v:shape id="_x0000_i1046" type="#_x0000_t75" style="width:171.75pt;height:35.25pt" o:ole="">
-            <v:imagedata r:id="rId56" o:title=""/>
+          <v:shape id="_x0000_i1047" type="#_x0000_t75" style="width:171.75pt;height:35.25pt" o:ole="">
+            <v:imagedata r:id="rId54" o:title=""/>
           </v:shape>
-          <o:OLEObject Type="Embed" ProgID="Equation.3" ShapeID="_x0000_i1046" DrawAspect="Content" ObjectID="_1592297964" r:id="rId57"/>
+          <o:OLEObject Type="Embed" ProgID="Equation.3" ShapeID="_x0000_i1047" DrawAspect="Content" ObjectID="_1594105126" r:id="rId55"/>
         </w:object>
       </w:r>
       <w:r>
@@ -14064,10 +13921,10 @@
           <w:position w:val="-24"/>
         </w:rPr>
         <w:object w:dxaOrig="7140" w:dyaOrig="660">
-          <v:shape id="_x0000_i1047" type="#_x0000_t75" style="width:357pt;height:33pt" o:ole="">
-            <v:imagedata r:id="rId58" o:title=""/>
+          <v:shape id="_x0000_i1048" type="#_x0000_t75" style="width:357pt;height:33pt" o:ole="">
+            <v:imagedata r:id="rId56" o:title=""/>
           </v:shape>
-          <o:OLEObject Type="Embed" ProgID="Equation.3" ShapeID="_x0000_i1047" DrawAspect="Content" ObjectID="_1592297965" r:id="rId59"/>
+          <o:OLEObject Type="Embed" ProgID="Equation.3" ShapeID="_x0000_i1048" DrawAspect="Content" ObjectID="_1594105127" r:id="rId57"/>
         </w:object>
       </w:r>
       <w:r>
@@ -14545,10 +14402,10 @@
           <w:position w:val="-28"/>
         </w:rPr>
         <w:object w:dxaOrig="6900" w:dyaOrig="680">
-          <v:shape id="_x0000_i1048" type="#_x0000_t75" style="width:345pt;height:33.75pt" o:ole="">
-            <v:imagedata r:id="rId60" o:title=""/>
+          <v:shape id="_x0000_i1049" type="#_x0000_t75" style="width:345pt;height:33.75pt" o:ole="">
+            <v:imagedata r:id="rId58" o:title=""/>
           </v:shape>
-          <o:OLEObject Type="Embed" ProgID="Equation.3" ShapeID="_x0000_i1048" DrawAspect="Content" ObjectID="_1592297966" r:id="rId61"/>
+          <o:OLEObject Type="Embed" ProgID="Equation.3" ShapeID="_x0000_i1049" DrawAspect="Content" ObjectID="_1594105128" r:id="rId59"/>
         </w:object>
       </w:r>
       <w:r>
@@ -14979,10 +14836,97 @@
           <w:position w:val="-28"/>
         </w:rPr>
         <w:object w:dxaOrig="3460" w:dyaOrig="680">
-          <v:shape id="_x0000_i1049" type="#_x0000_t75" style="width:173.25pt;height:33.75pt" o:ole="">
+          <v:shape id="_x0000_i1050" type="#_x0000_t75" style="width:173.25pt;height:33.75pt" o:ole="">
+            <v:imagedata r:id="rId60" o:title=""/>
+          </v:shape>
+          <o:OLEObject Type="Embed" ProgID="Equation.3" ShapeID="_x0000_i1050" DrawAspect="Content" ObjectID="_1594105129" r:id="rId61"/>
+        </w:object>
+      </w:r>
+      <w:r>
+        <w:tab/>
+      </w:r>
+      <w:r>
+        <w:rPr>
+          <w:b/>
+          <w:szCs w:val="20"/>
+        </w:rPr>
+        <w:t>(</w:t>
+      </w:r>
+      <w:r>
+        <w:rPr>
+          <w:b/>
+          <w:szCs w:val="20"/>
+        </w:rPr>
+        <w:fldChar w:fldCharType="begin"/>
+      </w:r>
+      <w:r>
+        <w:rPr>
+          <w:b/>
+          <w:szCs w:val="20"/>
+        </w:rPr>
+        <w:instrText xml:space="preserve"> SEQ Equations \* MERGEFORMAT </w:instrText>
+      </w:r>
+      <w:r>
+        <w:rPr>
+          <w:b/>
+          <w:szCs w:val="20"/>
+        </w:rPr>
+        <w:fldChar w:fldCharType="separate"/>
+      </w:r>
+      <w:r>
+        <w:rPr>
+          <w:b/>
+          <w:noProof/>
+          <w:szCs w:val="20"/>
+        </w:rPr>
+        <w:t>285</w:t>
+      </w:r>
+      <w:r>
+        <w:rPr>
+          <w:b/>
+          <w:szCs w:val="20"/>
+        </w:rPr>
+        <w:fldChar w:fldCharType="end"/>
+      </w:r>
+      <w:r>
+        <w:rPr>
+          <w:b/>
+          <w:szCs w:val="20"/>
+        </w:rPr>
+        <w:t>)</w:t>
+      </w:r>
+      <w:r>
+        <w:t xml:space="preserve"> </w:t>
+      </w:r>
+    </w:p>
+    <w:p>
+      <w:pPr>
+        <w:rPr>
+          <w:b/>
+          <w:bCs/>
+        </w:rPr>
+      </w:pPr>
+    </w:p>
+    <w:p>
+      <w:pPr>
+        <w:tabs>
+          <w:tab w:val="center" w:pos="4680"/>
+          <w:tab w:val="right" w:pos="9360"/>
+        </w:tabs>
+        <w:jc w:val="center"/>
+      </w:pPr>
+      <w:r>
+        <w:tab/>
+      </w:r>
+      <w:r>
+        <w:rPr>
+          <w:position w:val="-14"/>
+        </w:rPr>
+        <w:object w:dxaOrig="6740" w:dyaOrig="420">
+          <v:shape id="_x0000_i1051" type="#_x0000_t75" style="width:367.5pt;height:22.5pt" o:ole="">
             <v:imagedata r:id="rId62" o:title=""/>
           </v:shape>
-          <o:OLEObject Type="Embed" ProgID="Equation.3" ShapeID="_x0000_i1049" DrawAspect="Content" ObjectID="_1592297967" r:id="rId63"/>
+          <o:OLEObject Type="Embed" ProgID="Equation.3" ShapeID="_x0000_i1051" DrawAspect="Content" ObjectID="_1594105130" r:id="rId63"/>
         </w:object>
       </w:r>
       <w:r>
@@ -15022,7 +14966,7 @@
           <w:noProof/>
           <w:szCs w:val="20"/>
         </w:rPr>
-        <w:t>285</w:t>
+        <w:t>286</w:t>
       </w:r>
       <w:r>
         <w:rPr>
@@ -15041,14 +14985,6 @@
       <w:r>
         <w:t xml:space="preserve"> </w:t>
       </w:r>
-    </w:p>
-    <w:p>
-      <w:pPr>
-        <w:rPr>
-          <w:b/>
-          <w:bCs/>
-        </w:rPr>
-      </w:pPr>
     </w:p>
     <w:p>
       <w:pPr>
@@ -15058,106 +14994,27 @@
         </w:tabs>
         <w:jc w:val="center"/>
       </w:pPr>
-      <w:r>
-        <w:tab/>
-      </w:r>
-      <w:r>
-        <w:rPr>
-          <w:position w:val="-14"/>
-        </w:rPr>
-        <w:object w:dxaOrig="6740" w:dyaOrig="420">
-          <v:shape id="_x0000_i1050" type="#_x0000_t75" style="width:367.5pt;height:22.5pt" o:ole="">
+    </w:p>
+    <w:p>
+      <w:pPr>
+        <w:tabs>
+          <w:tab w:val="center" w:pos="4680"/>
+          <w:tab w:val="right" w:pos="9360"/>
+        </w:tabs>
+        <w:jc w:val="center"/>
+      </w:pPr>
+      <w:r>
+        <w:tab/>
+      </w:r>
+      <w:r>
+        <w:rPr>
+          <w:position w:val="-30"/>
+        </w:rPr>
+        <w:object w:dxaOrig="5600" w:dyaOrig="1180">
+          <v:shape id="_x0000_i1052" type="#_x0000_t75" style="width:279.75pt;height:59.25pt" o:ole="">
             <v:imagedata r:id="rId64" o:title=""/>
           </v:shape>
-          <o:OLEObject Type="Embed" ProgID="Equation.3" ShapeID="_x0000_i1050" DrawAspect="Content" ObjectID="_1592297968" r:id="rId65"/>
-        </w:object>
-      </w:r>
-      <w:r>
-        <w:tab/>
-      </w:r>
-      <w:r>
-        <w:rPr>
-          <w:b/>
-          <w:szCs w:val="20"/>
-        </w:rPr>
-        <w:t>(</w:t>
-      </w:r>
-      <w:r>
-        <w:rPr>
-          <w:b/>
-          <w:szCs w:val="20"/>
-        </w:rPr>
-        <w:fldChar w:fldCharType="begin"/>
-      </w:r>
-      <w:r>
-        <w:rPr>
-          <w:b/>
-          <w:szCs w:val="20"/>
-        </w:rPr>
-        <w:instrText xml:space="preserve"> SEQ Equations \* MERGEFORMAT </w:instrText>
-      </w:r>
-      <w:r>
-        <w:rPr>
-          <w:b/>
-          <w:szCs w:val="20"/>
-        </w:rPr>
-        <w:fldChar w:fldCharType="separate"/>
-      </w:r>
-      <w:r>
-        <w:rPr>
-          <w:b/>
-          <w:noProof/>
-          <w:szCs w:val="20"/>
-        </w:rPr>
-        <w:t>286</w:t>
-      </w:r>
-      <w:r>
-        <w:rPr>
-          <w:b/>
-          <w:szCs w:val="20"/>
-        </w:rPr>
-        <w:fldChar w:fldCharType="end"/>
-      </w:r>
-      <w:r>
-        <w:rPr>
-          <w:b/>
-          <w:szCs w:val="20"/>
-        </w:rPr>
-        <w:t>)</w:t>
-      </w:r>
-      <w:r>
-        <w:t xml:space="preserve"> </w:t>
-      </w:r>
-    </w:p>
-    <w:p>
-      <w:pPr>
-        <w:tabs>
-          <w:tab w:val="center" w:pos="4680"/>
-          <w:tab w:val="right" w:pos="9360"/>
-        </w:tabs>
-        <w:jc w:val="center"/>
-      </w:pPr>
-    </w:p>
-    <w:p>
-      <w:pPr>
-        <w:tabs>
-          <w:tab w:val="center" w:pos="4680"/>
-          <w:tab w:val="right" w:pos="9360"/>
-        </w:tabs>
-        <w:jc w:val="center"/>
-      </w:pPr>
-      <w:r>
-        <w:tab/>
-      </w:r>
-      <w:r>
-        <w:rPr>
-          <w:position w:val="-30"/>
-        </w:rPr>
-        <w:object w:dxaOrig="5600" w:dyaOrig="1180">
-          <v:shape id="_x0000_i1051" type="#_x0000_t75" style="width:279.75pt;height:59.25pt" o:ole="">
-            <v:imagedata r:id="rId66" o:title=""/>
-          </v:shape>
-          <o:OLEObject Type="Embed" ProgID="Equation.3" ShapeID="_x0000_i1051" DrawAspect="Content" ObjectID="_1592297969" r:id="rId67"/>
+          <o:OLEObject Type="Embed" ProgID="Equation.3" ShapeID="_x0000_i1052" DrawAspect="Content" ObjectID="_1594105131" r:id="rId65"/>
         </w:object>
       </w:r>
       <w:r>
@@ -15650,10 +15507,10 @@
           <w:position w:val="-6"/>
         </w:rPr>
         <w:object w:dxaOrig="540" w:dyaOrig="279">
-          <v:shape id="_x0000_i1052" type="#_x0000_t75" style="width:27pt;height:14.25pt" o:ole="">
-            <v:imagedata r:id="rId68" o:title=""/>
+          <v:shape id="_x0000_i1053" type="#_x0000_t75" style="width:27pt;height:14.25pt" o:ole="">
+            <v:imagedata r:id="rId66" o:title=""/>
           </v:shape>
-          <o:OLEObject Type="Embed" ProgID="Equation.3" ShapeID="_x0000_i1052" DrawAspect="Content" ObjectID="_1592297970" r:id="rId69"/>
+          <o:OLEObject Type="Embed" ProgID="Equation.3" ShapeID="_x0000_i1053" DrawAspect="Content" ObjectID="_1594105132" r:id="rId67"/>
         </w:object>
       </w:r>
       <w:r>
@@ -15887,10 +15744,10 @@
           <w:position w:val="-12"/>
         </w:rPr>
         <w:object w:dxaOrig="5300" w:dyaOrig="360">
-          <v:shape id="_x0000_i1053" type="#_x0000_t75" style="width:264.75pt;height:18pt" o:ole="">
-            <v:imagedata r:id="rId70" o:title=""/>
+          <v:shape id="_x0000_i1054" type="#_x0000_t75" style="width:264.75pt;height:18pt" o:ole="">
+            <v:imagedata r:id="rId68" o:title=""/>
           </v:shape>
-          <o:OLEObject Type="Embed" ProgID="Equation.3" ShapeID="_x0000_i1053" DrawAspect="Content" ObjectID="_1592297971" r:id="rId71"/>
+          <o:OLEObject Type="Embed" ProgID="Equation.3" ShapeID="_x0000_i1054" DrawAspect="Content" ObjectID="_1594105133" r:id="rId69"/>
         </w:object>
       </w:r>
       <w:r>
@@ -16240,106 +16097,106 @@
           <w:position w:val="-24"/>
         </w:rPr>
         <w:object w:dxaOrig="5820" w:dyaOrig="660">
-          <v:shape id="_x0000_i1054" type="#_x0000_t75" style="width:291pt;height:33pt" o:ole="">
+          <v:shape id="_x0000_i1055" type="#_x0000_t75" style="width:291pt;height:33pt" o:ole="">
+            <v:imagedata r:id="rId70" o:title=""/>
+          </v:shape>
+          <o:OLEObject Type="Embed" ProgID="Equation.3" ShapeID="_x0000_i1055" DrawAspect="Content" ObjectID="_1594105134" r:id="rId71"/>
+        </w:object>
+      </w:r>
+      <w:r>
+        <w:tab/>
+      </w:r>
+      <w:r>
+        <w:rPr>
+          <w:b/>
+          <w:szCs w:val="20"/>
+        </w:rPr>
+        <w:t>(</w:t>
+      </w:r>
+      <w:r>
+        <w:rPr>
+          <w:b/>
+          <w:szCs w:val="20"/>
+        </w:rPr>
+        <w:fldChar w:fldCharType="begin"/>
+      </w:r>
+      <w:r>
+        <w:rPr>
+          <w:b/>
+          <w:szCs w:val="20"/>
+        </w:rPr>
+        <w:instrText xml:space="preserve"> SEQ Equations \* MERGEFORMAT </w:instrText>
+      </w:r>
+      <w:r>
+        <w:rPr>
+          <w:b/>
+          <w:szCs w:val="20"/>
+        </w:rPr>
+        <w:fldChar w:fldCharType="separate"/>
+      </w:r>
+      <w:r>
+        <w:rPr>
+          <w:b/>
+          <w:noProof/>
+          <w:szCs w:val="20"/>
+        </w:rPr>
+        <w:t>289</w:t>
+      </w:r>
+      <w:r>
+        <w:rPr>
+          <w:b/>
+          <w:szCs w:val="20"/>
+        </w:rPr>
+        <w:fldChar w:fldCharType="end"/>
+      </w:r>
+      <w:r>
+        <w:rPr>
+          <w:b/>
+          <w:szCs w:val="20"/>
+        </w:rPr>
+        <w:t>)</w:t>
+      </w:r>
+      <w:r>
+        <w:t xml:space="preserve"> </w:t>
+      </w:r>
+    </w:p>
+    <w:p>
+      <w:pPr>
+        <w:rPr>
+          <w:b/>
+          <w:bCs/>
+        </w:rPr>
+      </w:pPr>
+    </w:p>
+    <w:p>
+      <w:pPr>
+        <w:tabs>
+          <w:tab w:val="center" w:pos="4680"/>
+          <w:tab w:val="right" w:pos="9360"/>
+        </w:tabs>
+        <w:jc w:val="center"/>
+      </w:pPr>
+    </w:p>
+    <w:p>
+      <w:pPr>
+        <w:tabs>
+          <w:tab w:val="center" w:pos="4680"/>
+          <w:tab w:val="right" w:pos="9360"/>
+        </w:tabs>
+        <w:jc w:val="center"/>
+      </w:pPr>
+      <w:r>
+        <w:tab/>
+      </w:r>
+      <w:r>
+        <w:rPr>
+          <w:position w:val="-24"/>
+        </w:rPr>
+        <w:object w:dxaOrig="6759" w:dyaOrig="660">
+          <v:shape id="_x0000_i1056" type="#_x0000_t75" style="width:338.25pt;height:33pt" o:ole="">
             <v:imagedata r:id="rId72" o:title=""/>
           </v:shape>
-          <o:OLEObject Type="Embed" ProgID="Equation.3" ShapeID="_x0000_i1054" DrawAspect="Content" ObjectID="_1592297972" r:id="rId73"/>
-        </w:object>
-      </w:r>
-      <w:r>
-        <w:tab/>
-      </w:r>
-      <w:r>
-        <w:rPr>
-          <w:b/>
-          <w:szCs w:val="20"/>
-        </w:rPr>
-        <w:t>(</w:t>
-      </w:r>
-      <w:r>
-        <w:rPr>
-          <w:b/>
-          <w:szCs w:val="20"/>
-        </w:rPr>
-        <w:fldChar w:fldCharType="begin"/>
-      </w:r>
-      <w:r>
-        <w:rPr>
-          <w:b/>
-          <w:szCs w:val="20"/>
-        </w:rPr>
-        <w:instrText xml:space="preserve"> SEQ Equations \* MERGEFORMAT </w:instrText>
-      </w:r>
-      <w:r>
-        <w:rPr>
-          <w:b/>
-          <w:szCs w:val="20"/>
-        </w:rPr>
-        <w:fldChar w:fldCharType="separate"/>
-      </w:r>
-      <w:r>
-        <w:rPr>
-          <w:b/>
-          <w:noProof/>
-          <w:szCs w:val="20"/>
-        </w:rPr>
-        <w:t>289</w:t>
-      </w:r>
-      <w:r>
-        <w:rPr>
-          <w:b/>
-          <w:szCs w:val="20"/>
-        </w:rPr>
-        <w:fldChar w:fldCharType="end"/>
-      </w:r>
-      <w:r>
-        <w:rPr>
-          <w:b/>
-          <w:szCs w:val="20"/>
-        </w:rPr>
-        <w:t>)</w:t>
-      </w:r>
-      <w:r>
-        <w:t xml:space="preserve"> </w:t>
-      </w:r>
-    </w:p>
-    <w:p>
-      <w:pPr>
-        <w:rPr>
-          <w:b/>
-          <w:bCs/>
-        </w:rPr>
-      </w:pPr>
-    </w:p>
-    <w:p>
-      <w:pPr>
-        <w:tabs>
-          <w:tab w:val="center" w:pos="4680"/>
-          <w:tab w:val="right" w:pos="9360"/>
-        </w:tabs>
-        <w:jc w:val="center"/>
-      </w:pPr>
-    </w:p>
-    <w:p>
-      <w:pPr>
-        <w:tabs>
-          <w:tab w:val="center" w:pos="4680"/>
-          <w:tab w:val="right" w:pos="9360"/>
-        </w:tabs>
-        <w:jc w:val="center"/>
-      </w:pPr>
-      <w:r>
-        <w:tab/>
-      </w:r>
-      <w:r>
-        <w:rPr>
-          <w:position w:val="-24"/>
-        </w:rPr>
-        <w:object w:dxaOrig="6759" w:dyaOrig="660">
-          <v:shape id="_x0000_i1055" type="#_x0000_t75" style="width:338.25pt;height:33pt" o:ole="">
-            <v:imagedata r:id="rId74" o:title=""/>
-          </v:shape>
-          <o:OLEObject Type="Embed" ProgID="Equation.3" ShapeID="_x0000_i1055" DrawAspect="Content" ObjectID="_1592297973" r:id="rId75"/>
+          <o:OLEObject Type="Embed" ProgID="Equation.3" ShapeID="_x0000_i1056" DrawAspect="Content" ObjectID="_1594105135" r:id="rId73"/>
         </w:object>
       </w:r>
       <w:r>
@@ -16975,10 +16832,10 @@
           <w:position w:val="-30"/>
         </w:rPr>
         <w:object w:dxaOrig="7699" w:dyaOrig="1140">
-          <v:shape id="_x0000_i1056" type="#_x0000_t75" style="width:384.75pt;height:57pt" o:ole="">
-            <v:imagedata r:id="rId76" o:title=""/>
+          <v:shape id="_x0000_i1057" type="#_x0000_t75" style="width:384.75pt;height:57pt" o:ole="">
+            <v:imagedata r:id="rId74" o:title=""/>
           </v:shape>
-          <o:OLEObject Type="Embed" ProgID="Equation.3" ShapeID="_x0000_i1056" DrawAspect="Content" ObjectID="_1592297974" r:id="rId77"/>
+          <o:OLEObject Type="Embed" ProgID="Equation.3" ShapeID="_x0000_i1057" DrawAspect="Content" ObjectID="_1594105136" r:id="rId75"/>
         </w:object>
       </w:r>
       <w:r>
@@ -17558,10 +17415,10 @@
           <w:position w:val="-32"/>
         </w:rPr>
         <w:object w:dxaOrig="3300" w:dyaOrig="700">
-          <v:shape id="_x0000_i1057" type="#_x0000_t75" style="width:165pt;height:35.25pt" o:ole="">
-            <v:imagedata r:id="rId78" o:title=""/>
+          <v:shape id="_x0000_i1058" type="#_x0000_t75" style="width:165pt;height:35.25pt" o:ole="">
+            <v:imagedata r:id="rId76" o:title=""/>
           </v:shape>
-          <o:OLEObject Type="Embed" ProgID="Equation.3" ShapeID="_x0000_i1057" DrawAspect="Content" ObjectID="_1592297975" r:id="rId79"/>
+          <o:OLEObject Type="Embed" ProgID="Equation.3" ShapeID="_x0000_i1058" DrawAspect="Content" ObjectID="_1594105137" r:id="rId77"/>
         </w:object>
       </w:r>
       <w:r>
@@ -17923,10 +17780,10 @@
           <w:position w:val="-24"/>
         </w:rPr>
         <w:object w:dxaOrig="5840" w:dyaOrig="660">
-          <v:shape id="_x0000_i1058" type="#_x0000_t75" style="width:291.75pt;height:33pt" o:ole="">
-            <v:imagedata r:id="rId80" o:title=""/>
+          <v:shape id="_x0000_i1059" type="#_x0000_t75" style="width:291.75pt;height:33pt" o:ole="">
+            <v:imagedata r:id="rId78" o:title=""/>
           </v:shape>
-          <o:OLEObject Type="Embed" ProgID="Equation.3" ShapeID="_x0000_i1058" DrawAspect="Content" ObjectID="_1592297976" r:id="rId81"/>
+          <o:OLEObject Type="Embed" ProgID="Equation.3" ShapeID="_x0000_i1059" DrawAspect="Content" ObjectID="_1594105138" r:id="rId79"/>
         </w:object>
       </w:r>
       <w:r>
@@ -18238,10 +18095,10 @@
           <w:position w:val="-30"/>
         </w:rPr>
         <w:object w:dxaOrig="4560" w:dyaOrig="720">
-          <v:shape id="_x0000_i1059" type="#_x0000_t75" style="width:228pt;height:36pt" o:ole="">
-            <v:imagedata r:id="rId82" o:title=""/>
+          <v:shape id="_x0000_i1060" type="#_x0000_t75" style="width:228pt;height:36pt" o:ole="">
+            <v:imagedata r:id="rId80" o:title=""/>
           </v:shape>
-          <o:OLEObject Type="Embed" ProgID="Equation.3" ShapeID="_x0000_i1059" DrawAspect="Content" ObjectID="_1592297977" r:id="rId83"/>
+          <o:OLEObject Type="Embed" ProgID="Equation.3" ShapeID="_x0000_i1060" DrawAspect="Content" ObjectID="_1594105139" r:id="rId81"/>
         </w:object>
       </w:r>
       <w:r>
@@ -18645,10 +18502,10 @@
           <w:position w:val="-34"/>
         </w:rPr>
         <w:object w:dxaOrig="7680" w:dyaOrig="800">
-          <v:shape id="_x0000_i1060" type="#_x0000_t75" style="width:407.25pt;height:42pt" o:ole="">
-            <v:imagedata r:id="rId84" o:title=""/>
+          <v:shape id="_x0000_i1061" type="#_x0000_t75" style="width:407.25pt;height:42pt" o:ole="">
+            <v:imagedata r:id="rId82" o:title=""/>
           </v:shape>
-          <o:OLEObject Type="Embed" ProgID="Equation.3" ShapeID="_x0000_i1060" DrawAspect="Content" ObjectID="_1592297978" r:id="rId85"/>
+          <o:OLEObject Type="Embed" ProgID="Equation.3" ShapeID="_x0000_i1061" DrawAspect="Content" ObjectID="_1594105140" r:id="rId83"/>
         </w:object>
       </w:r>
       <w:r>
@@ -19265,106 +19122,106 @@
           <w:position w:val="-24"/>
         </w:rPr>
         <w:object w:dxaOrig="5340" w:dyaOrig="660">
-          <v:shape id="_x0000_i1061" type="#_x0000_t75" style="width:267pt;height:33pt" o:ole="">
+          <v:shape id="_x0000_i1062" type="#_x0000_t75" style="width:267pt;height:33pt" o:ole="">
+            <v:imagedata r:id="rId84" o:title=""/>
+          </v:shape>
+          <o:OLEObject Type="Embed" ProgID="Equation.3" ShapeID="_x0000_i1062" DrawAspect="Content" ObjectID="_1594105141" r:id="rId85"/>
+        </w:object>
+      </w:r>
+      <w:r>
+        <w:tab/>
+      </w:r>
+      <w:r>
+        <w:rPr>
+          <w:b/>
+          <w:szCs w:val="20"/>
+        </w:rPr>
+        <w:t>(</w:t>
+      </w:r>
+      <w:r>
+        <w:rPr>
+          <w:b/>
+          <w:szCs w:val="20"/>
+        </w:rPr>
+        <w:fldChar w:fldCharType="begin"/>
+      </w:r>
+      <w:r>
+        <w:rPr>
+          <w:b/>
+          <w:szCs w:val="20"/>
+        </w:rPr>
+        <w:instrText xml:space="preserve"> SEQ Equations \* MERGEFORMAT </w:instrText>
+      </w:r>
+      <w:r>
+        <w:rPr>
+          <w:b/>
+          <w:szCs w:val="20"/>
+        </w:rPr>
+        <w:fldChar w:fldCharType="separate"/>
+      </w:r>
+      <w:r>
+        <w:rPr>
+          <w:b/>
+          <w:noProof/>
+          <w:szCs w:val="20"/>
+        </w:rPr>
+        <w:t>296</w:t>
+      </w:r>
+      <w:r>
+        <w:rPr>
+          <w:b/>
+          <w:szCs w:val="20"/>
+        </w:rPr>
+        <w:fldChar w:fldCharType="end"/>
+      </w:r>
+      <w:r>
+        <w:rPr>
+          <w:b/>
+          <w:szCs w:val="20"/>
+        </w:rPr>
+        <w:t>)</w:t>
+      </w:r>
+      <w:r>
+        <w:t xml:space="preserve"> </w:t>
+      </w:r>
+    </w:p>
+    <w:p>
+      <w:pPr>
+        <w:rPr>
+          <w:b/>
+          <w:bCs/>
+        </w:rPr>
+      </w:pPr>
+    </w:p>
+    <w:p>
+      <w:pPr>
+        <w:tabs>
+          <w:tab w:val="center" w:pos="4680"/>
+          <w:tab w:val="right" w:pos="9360"/>
+        </w:tabs>
+        <w:jc w:val="center"/>
+      </w:pPr>
+    </w:p>
+    <w:p>
+      <w:pPr>
+        <w:tabs>
+          <w:tab w:val="center" w:pos="4680"/>
+          <w:tab w:val="right" w:pos="9360"/>
+        </w:tabs>
+        <w:jc w:val="center"/>
+      </w:pPr>
+      <w:r>
+        <w:tab/>
+      </w:r>
+      <w:r>
+        <w:rPr>
+          <w:position w:val="-24"/>
+        </w:rPr>
+        <w:object w:dxaOrig="5480" w:dyaOrig="660">
+          <v:shape id="_x0000_i1063" type="#_x0000_t75" style="width:273.75pt;height:33pt" o:ole="">
             <v:imagedata r:id="rId86" o:title=""/>
           </v:shape>
-          <o:OLEObject Type="Embed" ProgID="Equation.3" ShapeID="_x0000_i1061" DrawAspect="Content" ObjectID="_1592297979" r:id="rId87"/>
-        </w:object>
-      </w:r>
-      <w:r>
-        <w:tab/>
-      </w:r>
-      <w:r>
-        <w:rPr>
-          <w:b/>
-          <w:szCs w:val="20"/>
-        </w:rPr>
-        <w:t>(</w:t>
-      </w:r>
-      <w:r>
-        <w:rPr>
-          <w:b/>
-          <w:szCs w:val="20"/>
-        </w:rPr>
-        <w:fldChar w:fldCharType="begin"/>
-      </w:r>
-      <w:r>
-        <w:rPr>
-          <w:b/>
-          <w:szCs w:val="20"/>
-        </w:rPr>
-        <w:instrText xml:space="preserve"> SEQ Equations \* MERGEFORMAT </w:instrText>
-      </w:r>
-      <w:r>
-        <w:rPr>
-          <w:b/>
-          <w:szCs w:val="20"/>
-        </w:rPr>
-        <w:fldChar w:fldCharType="separate"/>
-      </w:r>
-      <w:r>
-        <w:rPr>
-          <w:b/>
-          <w:noProof/>
-          <w:szCs w:val="20"/>
-        </w:rPr>
-        <w:t>296</w:t>
-      </w:r>
-      <w:r>
-        <w:rPr>
-          <w:b/>
-          <w:szCs w:val="20"/>
-        </w:rPr>
-        <w:fldChar w:fldCharType="end"/>
-      </w:r>
-      <w:r>
-        <w:rPr>
-          <w:b/>
-          <w:szCs w:val="20"/>
-        </w:rPr>
-        <w:t>)</w:t>
-      </w:r>
-      <w:r>
-        <w:t xml:space="preserve"> </w:t>
-      </w:r>
-    </w:p>
-    <w:p>
-      <w:pPr>
-        <w:rPr>
-          <w:b/>
-          <w:bCs/>
-        </w:rPr>
-      </w:pPr>
-    </w:p>
-    <w:p>
-      <w:pPr>
-        <w:tabs>
-          <w:tab w:val="center" w:pos="4680"/>
-          <w:tab w:val="right" w:pos="9360"/>
-        </w:tabs>
-        <w:jc w:val="center"/>
-      </w:pPr>
-    </w:p>
-    <w:p>
-      <w:pPr>
-        <w:tabs>
-          <w:tab w:val="center" w:pos="4680"/>
-          <w:tab w:val="right" w:pos="9360"/>
-        </w:tabs>
-        <w:jc w:val="center"/>
-      </w:pPr>
-      <w:r>
-        <w:tab/>
-      </w:r>
-      <w:r>
-        <w:rPr>
-          <w:position w:val="-24"/>
-        </w:rPr>
-        <w:object w:dxaOrig="5480" w:dyaOrig="660">
-          <v:shape id="_x0000_i1062" type="#_x0000_t75" style="width:273.75pt;height:33pt" o:ole="">
-            <v:imagedata r:id="rId88" o:title=""/>
-          </v:shape>
-          <o:OLEObject Type="Embed" ProgID="Equation.3" ShapeID="_x0000_i1062" DrawAspect="Content" ObjectID="_1592297980" r:id="rId89"/>
+          <o:OLEObject Type="Embed" ProgID="Equation.3" ShapeID="_x0000_i1063" DrawAspect="Content" ObjectID="_1594105142" r:id="rId87"/>
         </w:object>
       </w:r>
       <w:r>
@@ -19817,10 +19674,10 @@
           <w:position w:val="-64"/>
         </w:rPr>
         <w:object w:dxaOrig="5360" w:dyaOrig="1260">
-          <v:shape id="_x0000_i1063" type="#_x0000_t75" style="width:267.75pt;height:63pt" o:ole="">
-            <v:imagedata r:id="rId90" o:title=""/>
+          <v:shape id="_x0000_i1064" type="#_x0000_t75" style="width:267.75pt;height:63pt" o:ole="">
+            <v:imagedata r:id="rId88" o:title=""/>
           </v:shape>
-          <o:OLEObject Type="Embed" ProgID="Equation.3" ShapeID="_x0000_i1063" DrawAspect="Content" ObjectID="_1592297981" r:id="rId91"/>
+          <o:OLEObject Type="Embed" ProgID="Equation.3" ShapeID="_x0000_i1064" DrawAspect="Content" ObjectID="_1594105143" r:id="rId89"/>
         </w:object>
       </w:r>
       <w:r>
@@ -19912,10 +19769,10 @@
           <w:position w:val="-32"/>
         </w:rPr>
         <w:object w:dxaOrig="2799" w:dyaOrig="700">
-          <v:shape id="_x0000_i1064" type="#_x0000_t75" style="width:140.25pt;height:35.25pt" o:ole="">
-            <v:imagedata r:id="rId92" o:title=""/>
+          <v:shape id="_x0000_i1065" type="#_x0000_t75" style="width:140.25pt;height:35.25pt" o:ole="">
+            <v:imagedata r:id="rId90" o:title=""/>
           </v:shape>
-          <o:OLEObject Type="Embed" ProgID="Equation.3" ShapeID="_x0000_i1064" DrawAspect="Content" ObjectID="_1592297982" r:id="rId93"/>
+          <o:OLEObject Type="Embed" ProgID="Equation.3" ShapeID="_x0000_i1065" DrawAspect="Content" ObjectID="_1594105144" r:id="rId91"/>
         </w:object>
       </w:r>
       <w:r>
@@ -22544,7 +22401,7 @@
     <w:rsid w:val="007A790D"/>
   </w:style>
   <w:style w:type="character" w:customStyle="1" w:styleId="CharChar21">
-    <w:name w:val=" Char Char2"/>
+    <w:name w:val="Char Char2"/>
     <w:basedOn w:val="DefaultParagraphFont"/>
     <w:semiHidden/>
     <w:rsid w:val="000E5E29"/>
@@ -23939,7 +23796,7 @@
     <w:rsid w:val="007A790D"/>
   </w:style>
   <w:style w:type="character" w:customStyle="1" w:styleId="CharChar21">
-    <w:name w:val=" Char Char2"/>
+    <w:name w:val="Char Char2"/>
     <w:basedOn w:val="DefaultParagraphFont"/>
     <w:semiHidden/>
     <w:rsid w:val="000E5E29"/>

</xml_diff>

<commit_message>
Chemical "simple" testing is complete.  Updated code and test information.
Changed all error messages from "ref" parameters to "out" parameters.
Added TWindLoading for volatilization of chemicals and reaeration of oxygen.
Updated diagenesis unit tests and documentation and programmers log.
</commit_message>
<xml_diff>
--- a/Diagenesis/DOCS/AQUATOX_Diagenesis.docx
+++ b/Diagenesis/DOCS/AQUATOX_Diagenesis.docx
@@ -165,13 +165,15 @@
       </w:pPr>
       <w:r>
         <w:rPr>
+          <w:b/>
           <w:noProof/>
+          <w:sz w:val="28"/>
         </w:rPr>
         <w:drawing>
-          <wp:inline distT="0" distB="0" distL="0" distR="0" wp14:anchorId="4EFD82DB" wp14:editId="6E91EB8A">
-            <wp:extent cx="5213765" cy="3629025"/>
-            <wp:effectExtent l="0" t="0" r="6350" b="0"/>
-            <wp:docPr id="114" name="Picture 114"/>
+          <wp:inline distT="0" distB="0" distL="0" distR="0" wp14:anchorId="3670FC15" wp14:editId="27837D75">
+            <wp:extent cx="5695950" cy="3966963"/>
+            <wp:effectExtent l="0" t="0" r="0" b="0"/>
+            <wp:docPr id="115" name="Picture 115"/>
             <wp:cNvGraphicFramePr>
               <a:graphicFrameLocks xmlns:a="http://schemas.openxmlformats.org/drawingml/2006/main" noChangeAspect="1"/>
             </wp:cNvGraphicFramePr>
@@ -179,7 +181,7 @@
               <a:graphicData uri="http://schemas.openxmlformats.org/drawingml/2006/picture">
                 <pic:pic xmlns:pic="http://schemas.openxmlformats.org/drawingml/2006/picture">
                   <pic:nvPicPr>
-                    <pic:cNvPr id="0" name="Picture 166"/>
+                    <pic:cNvPr id="0" name="Picture 7"/>
                     <pic:cNvPicPr>
                       <a:picLocks noChangeAspect="1" noChangeArrowheads="1"/>
                     </pic:cNvPicPr>
@@ -187,6 +189,15 @@
                   <pic:blipFill>
                     <a:blip r:embed="rId8">
                       <a:extLst>
+                        <a:ext uri="{BEBA8EAE-BF5A-486C-A8C5-ECC9F3942E4B}">
+                          <a14:imgProps xmlns:a14="http://schemas.microsoft.com/office/drawing/2010/main">
+                            <a14:imgLayer r:embed="rId9">
+                              <a14:imgEffect>
+                                <a14:saturation sat="25000"/>
+                              </a14:imgEffect>
+                            </a14:imgLayer>
+                          </a14:imgProps>
+                        </a:ext>
                         <a:ext uri="{28A0092B-C50C-407E-A947-70E740481C1C}">
                           <a14:useLocalDpi xmlns:a14="http://schemas.microsoft.com/office/drawing/2010/main" val="0"/>
                         </a:ext>
@@ -200,15 +211,12 @@
                   <pic:spPr bwMode="auto">
                     <a:xfrm>
                       <a:off x="0" y="0"/>
-                      <a:ext cx="5218236" cy="3632137"/>
+                      <a:ext cx="5695950" cy="3966963"/>
                     </a:xfrm>
                     <a:prstGeom prst="rect">
                       <a:avLst/>
                     </a:prstGeom>
                     <a:noFill/>
-                    <a:ln>
-                      <a:noFill/>
-                    </a:ln>
                   </pic:spPr>
                 </pic:pic>
               </a:graphicData>
@@ -390,15 +398,7 @@
         <w:rPr>
           <w:bCs/>
         </w:rPr>
-        <w:t xml:space="preserve"> may be input into the model directly within the JSON fil</w:t>
-      </w:r>
-      <w:bookmarkStart w:id="0" w:name="_GoBack"/>
-      <w:bookmarkEnd w:id="0"/>
-      <w:r>
-        <w:rPr>
-          <w:bCs/>
-        </w:rPr>
-        <w:t>es.</w:t>
+        <w:t xml:space="preserve"> may be input into the model directly within the JSON files.</w:t>
       </w:r>
       <w:r>
         <w:rPr>
@@ -1807,6 +1807,8 @@
           <w:bCs/>
         </w:rPr>
       </w:pPr>
+      <w:bookmarkStart w:id="0" w:name="_GoBack"/>
+      <w:bookmarkEnd w:id="0"/>
     </w:p>
     <w:p>
       <w:pPr>
@@ -2962,14 +2964,27 @@
       <w:r>
         <w:t xml:space="preserve">Figure </w:t>
       </w:r>
-      <w:fldSimple w:instr=" SEQ Figure_ \* ARABIC ">
-        <w:r>
-          <w:rPr>
-            <w:noProof/>
-          </w:rPr>
-          <w:t>131</w:t>
-        </w:r>
-      </w:fldSimple>
+      <w:r>
+        <w:fldChar w:fldCharType="begin"/>
+      </w:r>
+      <w:r>
+        <w:instrText xml:space="preserve"> SEQ Figure_ \* ARABIC </w:instrText>
+      </w:r>
+      <w:r>
+        <w:fldChar w:fldCharType="separate"/>
+      </w:r>
+      <w:r>
+        <w:rPr>
+          <w:noProof/>
+        </w:rPr>
+        <w:t>131</w:t>
+      </w:r>
+      <w:r>
+        <w:rPr>
+          <w:noProof/>
+        </w:rPr>
+        <w:fldChar w:fldCharType="end"/>
+      </w:r>
       <w:r>
         <w:t>: Simplified schematic of the AQUATOX sediment diagenesis model</w:t>
       </w:r>
@@ -3013,13 +3028,15 @@
       </w:pPr>
       <w:r>
         <w:rPr>
+          <w:b/>
           <w:noProof/>
+          <w:sz w:val="28"/>
         </w:rPr>
         <w:drawing>
-          <wp:inline distT="0" distB="0" distL="0" distR="0" wp14:anchorId="2B0BFE76" wp14:editId="062DBDC7">
-            <wp:extent cx="5943600" cy="4137331"/>
+          <wp:inline distT="0" distB="0" distL="0" distR="0" wp14:anchorId="60E5D776" wp14:editId="6C87ACB2">
+            <wp:extent cx="5695950" cy="3966963"/>
             <wp:effectExtent l="0" t="0" r="0" b="0"/>
-            <wp:docPr id="112" name="Picture 112"/>
+            <wp:docPr id="1" name="Picture 1"/>
             <wp:cNvGraphicFramePr>
               <a:graphicFrameLocks xmlns:a="http://schemas.openxmlformats.org/drawingml/2006/main" noChangeAspect="1"/>
             </wp:cNvGraphicFramePr>
@@ -3027,7 +3044,7 @@
               <a:graphicData uri="http://schemas.openxmlformats.org/drawingml/2006/picture">
                 <pic:pic xmlns:pic="http://schemas.openxmlformats.org/drawingml/2006/picture">
                   <pic:nvPicPr>
-                    <pic:cNvPr id="0" name="Picture 166"/>
+                    <pic:cNvPr id="0" name="Picture 7"/>
                     <pic:cNvPicPr>
                       <a:picLocks noChangeAspect="1" noChangeArrowheads="1"/>
                     </pic:cNvPicPr>
@@ -3035,6 +3052,15 @@
                   <pic:blipFill>
                     <a:blip r:embed="rId8">
                       <a:extLst>
+                        <a:ext uri="{BEBA8EAE-BF5A-486C-A8C5-ECC9F3942E4B}">
+                          <a14:imgProps xmlns:a14="http://schemas.microsoft.com/office/drawing/2010/main">
+                            <a14:imgLayer r:embed="rId9">
+                              <a14:imgEffect>
+                                <a14:saturation sat="25000"/>
+                              </a14:imgEffect>
+                            </a14:imgLayer>
+                          </a14:imgProps>
+                        </a:ext>
                         <a:ext uri="{28A0092B-C50C-407E-A947-70E740481C1C}">
                           <a14:useLocalDpi xmlns:a14="http://schemas.microsoft.com/office/drawing/2010/main" val="0"/>
                         </a:ext>
@@ -3048,15 +3074,12 @@
                   <pic:spPr bwMode="auto">
                     <a:xfrm>
                       <a:off x="0" y="0"/>
-                      <a:ext cx="5943600" cy="4137331"/>
+                      <a:ext cx="5695950" cy="3966963"/>
                     </a:xfrm>
                     <a:prstGeom prst="rect">
                       <a:avLst/>
                     </a:prstGeom>
                     <a:noFill/>
-                    <a:ln>
-                      <a:noFill/>
-                    </a:ln>
                   </pic:spPr>
                 </pic:pic>
               </a:graphicData>
@@ -3231,38 +3254,38 @@
         <w:rPr>
           <w:bCs/>
         </w:rPr>
-        <w:t xml:space="preserve">.  </w:t>
+        <w:t xml:space="preserve">.  Specifically the oxidation of </w:t>
+      </w:r>
+      <w:r>
+        <w:rPr>
+          <w:bCs/>
+        </w:rPr>
+        <w:t xml:space="preserve">methane or sulfide </w:t>
+      </w:r>
+      <w:r>
+        <w:rPr>
+          <w:bCs/>
+        </w:rPr>
+        <w:t xml:space="preserve">and the </w:t>
+      </w:r>
+      <w:r>
+        <w:rPr>
+          <w:bCs/>
+        </w:rPr>
+        <w:t>nitrification of ammonia</w:t>
+      </w:r>
+      <w:r>
+        <w:rPr>
+          <w:bCs/>
+        </w:rPr>
+        <w:t xml:space="preserve"> increases the </w:t>
       </w:r>
       <w:r>
         <w:rPr>
           <w:bCs/>
         </w:rPr>
         <w:lastRenderedPageBreak/>
-        <w:t xml:space="preserve">Specifically the oxidation of </w:t>
-      </w:r>
-      <w:r>
-        <w:rPr>
-          <w:bCs/>
-        </w:rPr>
-        <w:t xml:space="preserve">methane or sulfide </w:t>
-      </w:r>
-      <w:r>
-        <w:rPr>
-          <w:bCs/>
-        </w:rPr>
-        <w:t xml:space="preserve">and the </w:t>
-      </w:r>
-      <w:r>
-        <w:rPr>
-          <w:bCs/>
-        </w:rPr>
-        <w:t>nitrification of ammonia</w:t>
-      </w:r>
-      <w:r>
-        <w:rPr>
-          <w:bCs/>
-        </w:rPr>
-        <w:t xml:space="preserve"> increases the predicted </w:t>
+        <w:t xml:space="preserve">predicted </w:t>
       </w:r>
       <w:proofErr w:type="gramStart"/>
       <w:r>
@@ -3788,7 +3811,6 @@
         <w:rPr>
           <w:bCs/>
         </w:rPr>
-        <w:lastRenderedPageBreak/>
         <w:t>Particulate mixing of the two layers and resultant exchange of state variable.</w:t>
       </w:r>
     </w:p>
@@ -3913,9 +3935,9 @@
             <o:lock v:ext="edit" aspectratio="t"/>
           </v:shapetype>
           <v:shape id="_x0000_i1025" type="#_x0000_t75" style="width:111pt;height:42.75pt" o:ole="">
-            <v:imagedata r:id="rId9" o:title=""/>
+            <v:imagedata r:id="rId10" o:title=""/>
           </v:shape>
-          <o:OLEObject Type="Embed" ProgID="Equation.3" ShapeID="_x0000_i1025" DrawAspect="Content" ObjectID="_1594105104" r:id="rId10"/>
+          <o:OLEObject Type="Embed" ProgID="Equation.3" ShapeID="_x0000_i1025" DrawAspect="Content" ObjectID="_1594112048" r:id="rId11"/>
         </w:object>
       </w:r>
       <w:r>
@@ -4258,9 +4280,9 @@
         </w:rPr>
         <w:object w:dxaOrig="4000" w:dyaOrig="720">
           <v:shape id="_x0000_i1026" type="#_x0000_t75" style="width:231.75pt;height:42.75pt" o:ole="">
-            <v:imagedata r:id="rId11" o:title=""/>
+            <v:imagedata r:id="rId12" o:title=""/>
           </v:shape>
-          <o:OLEObject Type="Embed" ProgID="Equation.3" ShapeID="_x0000_i1026" DrawAspect="Content" ObjectID="_1594105105" r:id="rId12"/>
+          <o:OLEObject Type="Embed" ProgID="Equation.3" ShapeID="_x0000_i1026" DrawAspect="Content" ObjectID="_1594112049" r:id="rId13"/>
         </w:object>
       </w:r>
       <w:r>
@@ -4500,14 +4522,27 @@
         <w:lastRenderedPageBreak/>
         <w:t xml:space="preserve">Figure </w:t>
       </w:r>
-      <w:fldSimple w:instr=" SEQ Figure_ \* ARABIC ">
-        <w:r>
-          <w:rPr>
-            <w:noProof/>
-          </w:rPr>
-          <w:t>132</w:t>
-        </w:r>
-      </w:fldSimple>
+      <w:r>
+        <w:fldChar w:fldCharType="begin"/>
+      </w:r>
+      <w:r>
+        <w:instrText xml:space="preserve"> SEQ Figure_ \* ARABIC </w:instrText>
+      </w:r>
+      <w:r>
+        <w:fldChar w:fldCharType="separate"/>
+      </w:r>
+      <w:r>
+        <w:rPr>
+          <w:noProof/>
+        </w:rPr>
+        <w:t>132</w:t>
+      </w:r>
+      <w:r>
+        <w:rPr>
+          <w:noProof/>
+        </w:rPr>
+        <w:fldChar w:fldCharType="end"/>
+      </w:r>
       <w:r>
         <w:rPr>
           <w:b w:val="0"/>
@@ -4548,7 +4583,7 @@
                     </pic:cNvPicPr>
                   </pic:nvPicPr>
                   <pic:blipFill>
-                    <a:blip r:embed="rId13">
+                    <a:blip r:embed="rId14">
                       <a:extLst>
                         <a:ext uri="{28A0092B-C50C-407E-A947-70E740481C1C}">
                           <a14:useLocalDpi xmlns:a14="http://schemas.microsoft.com/office/drawing/2010/main" val="0"/>
@@ -4755,9 +4790,9 @@
         </w:rPr>
         <w:object w:dxaOrig="2320" w:dyaOrig="1420">
           <v:shape id="_x0000_i1027" type="#_x0000_t75" style="width:134.25pt;height:84pt" o:ole="">
-            <v:imagedata r:id="rId14" o:title=""/>
+            <v:imagedata r:id="rId15" o:title=""/>
           </v:shape>
-          <o:OLEObject Type="Embed" ProgID="Equation.3" ShapeID="_x0000_i1027" DrawAspect="Content" ObjectID="_1594105106" r:id="rId15"/>
+          <o:OLEObject Type="Embed" ProgID="Equation.3" ShapeID="_x0000_i1027" DrawAspect="Content" ObjectID="_1594112050" r:id="rId16"/>
         </w:object>
       </w:r>
       <w:r>
@@ -5465,9 +5500,9 @@
         </w:rPr>
         <w:object w:dxaOrig="7560" w:dyaOrig="639">
           <v:shape id="_x0000_i1028" type="#_x0000_t75" style="width:378pt;height:32.25pt" o:ole="">
-            <v:imagedata r:id="rId16" o:title=""/>
+            <v:imagedata r:id="rId17" o:title=""/>
           </v:shape>
-          <o:OLEObject Type="Embed" ProgID="Equation.3" ShapeID="_x0000_i1028" DrawAspect="Content" ObjectID="_1594105107" r:id="rId17"/>
+          <o:OLEObject Type="Embed" ProgID="Equation.3" ShapeID="_x0000_i1028" DrawAspect="Content" ObjectID="_1594112051" r:id="rId18"/>
         </w:object>
       </w:r>
       <w:r>
@@ -5921,9 +5956,9 @@
         </w:rPr>
         <w:object w:dxaOrig="1980" w:dyaOrig="680">
           <v:shape id="_x0000_i1029" type="#_x0000_t75" style="width:99pt;height:33.75pt" o:ole="">
-            <v:imagedata r:id="rId18" o:title=""/>
+            <v:imagedata r:id="rId19" o:title=""/>
           </v:shape>
-          <o:OLEObject Type="Embed" ProgID="Equation.3" ShapeID="_x0000_i1029" DrawAspect="Content" ObjectID="_1594105108" r:id="rId19"/>
+          <o:OLEObject Type="Embed" ProgID="Equation.3" ShapeID="_x0000_i1029" DrawAspect="Content" ObjectID="_1594112052" r:id="rId20"/>
         </w:object>
       </w:r>
       <w:r>
@@ -6227,9 +6262,9 @@
         </w:rPr>
         <w:object w:dxaOrig="7839" w:dyaOrig="760">
           <v:shape id="_x0000_i1030" type="#_x0000_t75" style="width:392.25pt;height:38.25pt" o:ole="">
-            <v:imagedata r:id="rId20" o:title=""/>
+            <v:imagedata r:id="rId21" o:title=""/>
           </v:shape>
-          <o:OLEObject Type="Embed" ProgID="Equation.3" ShapeID="_x0000_i1030" DrawAspect="Content" ObjectID="_1594105109" r:id="rId21"/>
+          <o:OLEObject Type="Embed" ProgID="Equation.3" ShapeID="_x0000_i1030" DrawAspect="Content" ObjectID="_1594112053" r:id="rId22"/>
         </w:object>
       </w:r>
       <w:r>
@@ -7132,9 +7167,9 @@
         </w:rPr>
         <w:object w:dxaOrig="5340" w:dyaOrig="420">
           <v:shape id="_x0000_i1031" type="#_x0000_t75" style="width:267pt;height:21pt" o:ole="">
-            <v:imagedata r:id="rId22" o:title=""/>
+            <v:imagedata r:id="rId23" o:title=""/>
           </v:shape>
-          <o:OLEObject Type="Embed" ProgID="Equation.3" ShapeID="_x0000_i1031" DrawAspect="Content" ObjectID="_1594105110" r:id="rId23"/>
+          <o:OLEObject Type="Embed" ProgID="Equation.3" ShapeID="_x0000_i1031" DrawAspect="Content" ObjectID="_1594112054" r:id="rId24"/>
         </w:object>
       </w:r>
       <w:r>
@@ -7764,9 +7799,9 @@
         </w:rPr>
         <w:object w:dxaOrig="7180" w:dyaOrig="639">
           <v:shape id="_x0000_i1032" type="#_x0000_t75" style="width:359.25pt;height:32.25pt" o:ole="">
-            <v:imagedata r:id="rId24" o:title=""/>
+            <v:imagedata r:id="rId25" o:title=""/>
           </v:shape>
-          <o:OLEObject Type="Embed" ProgID="Equation.3" ShapeID="_x0000_i1032" DrawAspect="Content" ObjectID="_1594105111" r:id="rId25"/>
+          <o:OLEObject Type="Embed" ProgID="Equation.3" ShapeID="_x0000_i1032" DrawAspect="Content" ObjectID="_1594112055" r:id="rId26"/>
         </w:object>
       </w:r>
       <w:r>
@@ -8302,9 +8337,9 @@
         </w:rPr>
         <w:object w:dxaOrig="7080" w:dyaOrig="639">
           <v:shape id="_x0000_i1033" type="#_x0000_t75" style="width:354pt;height:32.25pt" o:ole="">
-            <v:imagedata r:id="rId26" o:title=""/>
+            <v:imagedata r:id="rId27" o:title=""/>
           </v:shape>
-          <o:OLEObject Type="Embed" ProgID="Equation.3" ShapeID="_x0000_i1033" DrawAspect="Content" ObjectID="_1594105112" r:id="rId27"/>
+          <o:OLEObject Type="Embed" ProgID="Equation.3" ShapeID="_x0000_i1033" DrawAspect="Content" ObjectID="_1594112056" r:id="rId28"/>
         </w:object>
       </w:r>
       <w:r>
@@ -8887,9 +8922,9 @@
         </w:rPr>
         <w:object w:dxaOrig="5660" w:dyaOrig="660">
           <v:shape id="_x0000_i1034" type="#_x0000_t75" style="width:282.75pt;height:33pt" o:ole="">
-            <v:imagedata r:id="rId28" o:title=""/>
+            <v:imagedata r:id="rId29" o:title=""/>
           </v:shape>
-          <o:OLEObject Type="Embed" ProgID="Equation.3" ShapeID="_x0000_i1034" DrawAspect="Content" ObjectID="_1594105113" r:id="rId29"/>
+          <o:OLEObject Type="Embed" ProgID="Equation.3" ShapeID="_x0000_i1034" DrawAspect="Content" ObjectID="_1594112057" r:id="rId30"/>
         </w:object>
       </w:r>
       <w:r>
@@ -8983,9 +9018,9 @@
         </w:rPr>
         <w:object w:dxaOrig="7180" w:dyaOrig="660">
           <v:shape id="_x0000_i1035" type="#_x0000_t75" style="width:359.25pt;height:33pt" o:ole="">
-            <v:imagedata r:id="rId30" o:title=""/>
+            <v:imagedata r:id="rId31" o:title=""/>
           </v:shape>
-          <o:OLEObject Type="Embed" ProgID="Equation.3" ShapeID="_x0000_i1035" DrawAspect="Content" ObjectID="_1594105114" r:id="rId31"/>
+          <o:OLEObject Type="Embed" ProgID="Equation.3" ShapeID="_x0000_i1035" DrawAspect="Content" ObjectID="_1594112058" r:id="rId32"/>
         </w:object>
       </w:r>
       <w:r>
@@ -9445,9 +9480,9 @@
         </w:rPr>
         <w:object w:dxaOrig="7180" w:dyaOrig="760">
           <v:shape id="_x0000_i1036" type="#_x0000_t75" style="width:359.25pt;height:38.25pt" o:ole="">
-            <v:imagedata r:id="rId32" o:title=""/>
+            <v:imagedata r:id="rId33" o:title=""/>
           </v:shape>
-          <o:OLEObject Type="Embed" ProgID="Equation.3" ShapeID="_x0000_i1036" DrawAspect="Content" ObjectID="_1594105115" r:id="rId33"/>
+          <o:OLEObject Type="Embed" ProgID="Equation.3" ShapeID="_x0000_i1036" DrawAspect="Content" ObjectID="_1594112059" r:id="rId34"/>
         </w:object>
       </w:r>
       <w:r>
@@ -9898,9 +9933,9 @@
         </w:rPr>
         <w:object w:dxaOrig="4400" w:dyaOrig="380">
           <v:shape id="_x0000_i1037" type="#_x0000_t75" style="width:219.75pt;height:18.75pt" o:ole="">
-            <v:imagedata r:id="rId34" o:title=""/>
+            <v:imagedata r:id="rId35" o:title=""/>
           </v:shape>
-          <o:OLEObject Type="Embed" ProgID="Equation.3" ShapeID="_x0000_i1037" DrawAspect="Content" ObjectID="_1594105116" r:id="rId35"/>
+          <o:OLEObject Type="Embed" ProgID="Equation.3" ShapeID="_x0000_i1037" DrawAspect="Content" ObjectID="_1594112060" r:id="rId36"/>
         </w:object>
       </w:r>
       <w:r>
@@ -10201,9 +10236,9 @@
         </w:rPr>
         <w:object w:dxaOrig="3040" w:dyaOrig="1460">
           <v:shape id="_x0000_i1038" type="#_x0000_t75" style="width:152.25pt;height:72.75pt" o:ole="">
-            <v:imagedata r:id="rId36" o:title=""/>
+            <v:imagedata r:id="rId37" o:title=""/>
           </v:shape>
-          <o:OLEObject Type="Embed" ProgID="Equation.3" ShapeID="_x0000_i1038" DrawAspect="Content" ObjectID="_1594105117" r:id="rId37"/>
+          <o:OLEObject Type="Embed" ProgID="Equation.3" ShapeID="_x0000_i1038" DrawAspect="Content" ObjectID="_1594112061" r:id="rId38"/>
         </w:object>
       </w:r>
       <w:r>
@@ -10570,9 +10605,9 @@
         </w:rPr>
         <w:object w:dxaOrig="7420" w:dyaOrig="1120">
           <v:shape id="_x0000_i1039" type="#_x0000_t75" style="width:371.25pt;height:56.25pt" o:ole="">
-            <v:imagedata r:id="rId38" o:title=""/>
+            <v:imagedata r:id="rId39" o:title=""/>
           </v:shape>
-          <o:OLEObject Type="Embed" ProgID="Equation.3" ShapeID="_x0000_i1039" DrawAspect="Content" ObjectID="_1594105118" r:id="rId39"/>
+          <o:OLEObject Type="Embed" ProgID="Equation.3" ShapeID="_x0000_i1039" DrawAspect="Content" ObjectID="_1594112062" r:id="rId40"/>
         </w:object>
       </w:r>
       <w:r>
@@ -10672,9 +10707,9 @@
         </w:rPr>
         <w:object w:dxaOrig="1280" w:dyaOrig="320">
           <v:shape id="_x0000_i1040" type="#_x0000_t75" style="width:63.75pt;height:15.75pt" o:ole="">
-            <v:imagedata r:id="rId40" o:title=""/>
+            <v:imagedata r:id="rId41" o:title=""/>
           </v:shape>
-          <o:OLEObject Type="Embed" ProgID="Equation.3" ShapeID="_x0000_i1040" DrawAspect="Content" ObjectID="_1594105119" r:id="rId41"/>
+          <o:OLEObject Type="Embed" ProgID="Equation.3" ShapeID="_x0000_i1040" DrawAspect="Content" ObjectID="_1594112063" r:id="rId42"/>
         </w:object>
       </w:r>
       <w:r>
@@ -11290,9 +11325,9 @@
         </w:rPr>
         <w:object w:dxaOrig="5140" w:dyaOrig="660">
           <v:shape id="_x0000_i1041" type="#_x0000_t75" style="width:257.25pt;height:33pt" o:ole="">
-            <v:imagedata r:id="rId42" o:title=""/>
+            <v:imagedata r:id="rId43" o:title=""/>
           </v:shape>
-          <o:OLEObject Type="Embed" ProgID="Equation.3" ShapeID="_x0000_i1041" DrawAspect="Content" ObjectID="_1594105120" r:id="rId43"/>
+          <o:OLEObject Type="Embed" ProgID="Equation.3" ShapeID="_x0000_i1041" DrawAspect="Content" ObjectID="_1594112064" r:id="rId44"/>
         </w:object>
       </w:r>
       <w:r>
@@ -11386,9 +11421,9 @@
         </w:rPr>
         <w:object w:dxaOrig="7740" w:dyaOrig="660">
           <v:shape id="_x0000_i1042" type="#_x0000_t75" style="width:387pt;height:33pt" o:ole="">
-            <v:imagedata r:id="rId44" o:title=""/>
+            <v:imagedata r:id="rId45" o:title=""/>
           </v:shape>
-          <o:OLEObject Type="Embed" ProgID="Equation.3" ShapeID="_x0000_i1042" DrawAspect="Content" ObjectID="_1594105121" r:id="rId45"/>
+          <o:OLEObject Type="Embed" ProgID="Equation.3" ShapeID="_x0000_i1042" DrawAspect="Content" ObjectID="_1594112065" r:id="rId46"/>
         </w:object>
       </w:r>
       <w:r>
@@ -11987,9 +12022,9 @@
         </w:rPr>
         <w:object w:dxaOrig="4060" w:dyaOrig="800">
           <v:shape id="_x0000_i1043" type="#_x0000_t75" style="width:203.25pt;height:39.75pt" o:ole="">
-            <v:imagedata r:id="rId46" o:title=""/>
+            <v:imagedata r:id="rId47" o:title=""/>
           </v:shape>
-          <o:OLEObject Type="Embed" ProgID="Equation.3" ShapeID="_x0000_i1043" DrawAspect="Content" ObjectID="_1594105122" r:id="rId47"/>
+          <o:OLEObject Type="Embed" ProgID="Equation.3" ShapeID="_x0000_i1043" DrawAspect="Content" ObjectID="_1594112066" r:id="rId48"/>
         </w:object>
       </w:r>
       <w:r>
@@ -12500,9 +12535,9 @@
         </w:rPr>
         <w:object w:dxaOrig="5260" w:dyaOrig="660">
           <v:shape id="_x0000_i1044" type="#_x0000_t75" style="width:263.25pt;height:33pt" o:ole="">
-            <v:imagedata r:id="rId48" o:title=""/>
+            <v:imagedata r:id="rId49" o:title=""/>
           </v:shape>
-          <o:OLEObject Type="Embed" ProgID="Equation.3" ShapeID="_x0000_i1044" DrawAspect="Content" ObjectID="_1594105123" r:id="rId49"/>
+          <o:OLEObject Type="Embed" ProgID="Equation.3" ShapeID="_x0000_i1044" DrawAspect="Content" ObjectID="_1594112067" r:id="rId50"/>
         </w:object>
       </w:r>
       <w:r>
@@ -12596,9 +12631,9 @@
         </w:rPr>
         <w:object w:dxaOrig="5380" w:dyaOrig="660">
           <v:shape id="_x0000_i1045" type="#_x0000_t75" style="width:269.25pt;height:33pt" o:ole="">
-            <v:imagedata r:id="rId50" o:title=""/>
+            <v:imagedata r:id="rId51" o:title=""/>
           </v:shape>
-          <o:OLEObject Type="Embed" ProgID="Equation.3" ShapeID="_x0000_i1045" DrawAspect="Content" ObjectID="_1594105124" r:id="rId51"/>
+          <o:OLEObject Type="Embed" ProgID="Equation.3" ShapeID="_x0000_i1045" DrawAspect="Content" ObjectID="_1594112068" r:id="rId52"/>
         </w:object>
       </w:r>
       <w:r>
@@ -13187,9 +13222,9 @@
         </w:rPr>
         <w:object w:dxaOrig="5920" w:dyaOrig="1260">
           <v:shape id="_x0000_i1046" type="#_x0000_t75" style="width:296.25pt;height:63pt" o:ole="">
-            <v:imagedata r:id="rId52" o:title=""/>
+            <v:imagedata r:id="rId53" o:title=""/>
           </v:shape>
-          <o:OLEObject Type="Embed" ProgID="Equation.3" ShapeID="_x0000_i1046" DrawAspect="Content" ObjectID="_1594105125" r:id="rId53"/>
+          <o:OLEObject Type="Embed" ProgID="Equation.3" ShapeID="_x0000_i1046" DrawAspect="Content" ObjectID="_1594112069" r:id="rId54"/>
         </w:object>
       </w:r>
       <w:r>
@@ -13342,9 +13377,9 @@
         </w:rPr>
         <w:object w:dxaOrig="3440" w:dyaOrig="700">
           <v:shape id="_x0000_i1047" type="#_x0000_t75" style="width:171.75pt;height:35.25pt" o:ole="">
-            <v:imagedata r:id="rId54" o:title=""/>
+            <v:imagedata r:id="rId55" o:title=""/>
           </v:shape>
-          <o:OLEObject Type="Embed" ProgID="Equation.3" ShapeID="_x0000_i1047" DrawAspect="Content" ObjectID="_1594105126" r:id="rId55"/>
+          <o:OLEObject Type="Embed" ProgID="Equation.3" ShapeID="_x0000_i1047" DrawAspect="Content" ObjectID="_1594112070" r:id="rId56"/>
         </w:object>
       </w:r>
       <w:r>
@@ -13922,9 +13957,9 @@
         </w:rPr>
         <w:object w:dxaOrig="7140" w:dyaOrig="660">
           <v:shape id="_x0000_i1048" type="#_x0000_t75" style="width:357pt;height:33pt" o:ole="">
-            <v:imagedata r:id="rId56" o:title=""/>
+            <v:imagedata r:id="rId57" o:title=""/>
           </v:shape>
-          <o:OLEObject Type="Embed" ProgID="Equation.3" ShapeID="_x0000_i1048" DrawAspect="Content" ObjectID="_1594105127" r:id="rId57"/>
+          <o:OLEObject Type="Embed" ProgID="Equation.3" ShapeID="_x0000_i1048" DrawAspect="Content" ObjectID="_1594112071" r:id="rId58"/>
         </w:object>
       </w:r>
       <w:r>
@@ -14403,9 +14438,9 @@
         </w:rPr>
         <w:object w:dxaOrig="6900" w:dyaOrig="680">
           <v:shape id="_x0000_i1049" type="#_x0000_t75" style="width:345pt;height:33.75pt" o:ole="">
-            <v:imagedata r:id="rId58" o:title=""/>
+            <v:imagedata r:id="rId59" o:title=""/>
           </v:shape>
-          <o:OLEObject Type="Embed" ProgID="Equation.3" ShapeID="_x0000_i1049" DrawAspect="Content" ObjectID="_1594105128" r:id="rId59"/>
+          <o:OLEObject Type="Embed" ProgID="Equation.3" ShapeID="_x0000_i1049" DrawAspect="Content" ObjectID="_1594112072" r:id="rId60"/>
         </w:object>
       </w:r>
       <w:r>
@@ -14837,9 +14872,9 @@
         </w:rPr>
         <w:object w:dxaOrig="3460" w:dyaOrig="680">
           <v:shape id="_x0000_i1050" type="#_x0000_t75" style="width:173.25pt;height:33.75pt" o:ole="">
-            <v:imagedata r:id="rId60" o:title=""/>
+            <v:imagedata r:id="rId61" o:title=""/>
           </v:shape>
-          <o:OLEObject Type="Embed" ProgID="Equation.3" ShapeID="_x0000_i1050" DrawAspect="Content" ObjectID="_1594105129" r:id="rId61"/>
+          <o:OLEObject Type="Embed" ProgID="Equation.3" ShapeID="_x0000_i1050" DrawAspect="Content" ObjectID="_1594112073" r:id="rId62"/>
         </w:object>
       </w:r>
       <w:r>
@@ -14924,9 +14959,9 @@
         </w:rPr>
         <w:object w:dxaOrig="6740" w:dyaOrig="420">
           <v:shape id="_x0000_i1051" type="#_x0000_t75" style="width:367.5pt;height:22.5pt" o:ole="">
-            <v:imagedata r:id="rId62" o:title=""/>
+            <v:imagedata r:id="rId63" o:title=""/>
           </v:shape>
-          <o:OLEObject Type="Embed" ProgID="Equation.3" ShapeID="_x0000_i1051" DrawAspect="Content" ObjectID="_1594105130" r:id="rId63"/>
+          <o:OLEObject Type="Embed" ProgID="Equation.3" ShapeID="_x0000_i1051" DrawAspect="Content" ObjectID="_1594112074" r:id="rId64"/>
         </w:object>
       </w:r>
       <w:r>
@@ -15012,9 +15047,9 @@
         </w:rPr>
         <w:object w:dxaOrig="5600" w:dyaOrig="1180">
           <v:shape id="_x0000_i1052" type="#_x0000_t75" style="width:279.75pt;height:59.25pt" o:ole="">
-            <v:imagedata r:id="rId64" o:title=""/>
+            <v:imagedata r:id="rId65" o:title=""/>
           </v:shape>
-          <o:OLEObject Type="Embed" ProgID="Equation.3" ShapeID="_x0000_i1052" DrawAspect="Content" ObjectID="_1594105131" r:id="rId65"/>
+          <o:OLEObject Type="Embed" ProgID="Equation.3" ShapeID="_x0000_i1052" DrawAspect="Content" ObjectID="_1594112075" r:id="rId66"/>
         </w:object>
       </w:r>
       <w:r>
@@ -15508,9 +15543,9 @@
         </w:rPr>
         <w:object w:dxaOrig="540" w:dyaOrig="279">
           <v:shape id="_x0000_i1053" type="#_x0000_t75" style="width:27pt;height:14.25pt" o:ole="">
-            <v:imagedata r:id="rId66" o:title=""/>
+            <v:imagedata r:id="rId67" o:title=""/>
           </v:shape>
-          <o:OLEObject Type="Embed" ProgID="Equation.3" ShapeID="_x0000_i1053" DrawAspect="Content" ObjectID="_1594105132" r:id="rId67"/>
+          <o:OLEObject Type="Embed" ProgID="Equation.3" ShapeID="_x0000_i1053" DrawAspect="Content" ObjectID="_1594112076" r:id="rId68"/>
         </w:object>
       </w:r>
       <w:r>
@@ -15745,9 +15780,9 @@
         </w:rPr>
         <w:object w:dxaOrig="5300" w:dyaOrig="360">
           <v:shape id="_x0000_i1054" type="#_x0000_t75" style="width:264.75pt;height:18pt" o:ole="">
-            <v:imagedata r:id="rId68" o:title=""/>
+            <v:imagedata r:id="rId69" o:title=""/>
           </v:shape>
-          <o:OLEObject Type="Embed" ProgID="Equation.3" ShapeID="_x0000_i1054" DrawAspect="Content" ObjectID="_1594105133" r:id="rId69"/>
+          <o:OLEObject Type="Embed" ProgID="Equation.3" ShapeID="_x0000_i1054" DrawAspect="Content" ObjectID="_1594112077" r:id="rId70"/>
         </w:object>
       </w:r>
       <w:r>
@@ -16098,9 +16133,9 @@
         </w:rPr>
         <w:object w:dxaOrig="5820" w:dyaOrig="660">
           <v:shape id="_x0000_i1055" type="#_x0000_t75" style="width:291pt;height:33pt" o:ole="">
-            <v:imagedata r:id="rId70" o:title=""/>
+            <v:imagedata r:id="rId71" o:title=""/>
           </v:shape>
-          <o:OLEObject Type="Embed" ProgID="Equation.3" ShapeID="_x0000_i1055" DrawAspect="Content" ObjectID="_1594105134" r:id="rId71"/>
+          <o:OLEObject Type="Embed" ProgID="Equation.3" ShapeID="_x0000_i1055" DrawAspect="Content" ObjectID="_1594112078" r:id="rId72"/>
         </w:object>
       </w:r>
       <w:r>
@@ -16194,9 +16229,9 @@
         </w:rPr>
         <w:object w:dxaOrig="6759" w:dyaOrig="660">
           <v:shape id="_x0000_i1056" type="#_x0000_t75" style="width:338.25pt;height:33pt" o:ole="">
-            <v:imagedata r:id="rId72" o:title=""/>
+            <v:imagedata r:id="rId73" o:title=""/>
           </v:shape>
-          <o:OLEObject Type="Embed" ProgID="Equation.3" ShapeID="_x0000_i1056" DrawAspect="Content" ObjectID="_1594105135" r:id="rId73"/>
+          <o:OLEObject Type="Embed" ProgID="Equation.3" ShapeID="_x0000_i1056" DrawAspect="Content" ObjectID="_1594112079" r:id="rId74"/>
         </w:object>
       </w:r>
       <w:r>
@@ -16833,9 +16868,9 @@
         </w:rPr>
         <w:object w:dxaOrig="7699" w:dyaOrig="1140">
           <v:shape id="_x0000_i1057" type="#_x0000_t75" style="width:384.75pt;height:57pt" o:ole="">
-            <v:imagedata r:id="rId74" o:title=""/>
+            <v:imagedata r:id="rId75" o:title=""/>
           </v:shape>
-          <o:OLEObject Type="Embed" ProgID="Equation.3" ShapeID="_x0000_i1057" DrawAspect="Content" ObjectID="_1594105136" r:id="rId75"/>
+          <o:OLEObject Type="Embed" ProgID="Equation.3" ShapeID="_x0000_i1057" DrawAspect="Content" ObjectID="_1594112080" r:id="rId76"/>
         </w:object>
       </w:r>
       <w:r>
@@ -17416,9 +17451,9 @@
         </w:rPr>
         <w:object w:dxaOrig="3300" w:dyaOrig="700">
           <v:shape id="_x0000_i1058" type="#_x0000_t75" style="width:165pt;height:35.25pt" o:ole="">
-            <v:imagedata r:id="rId76" o:title=""/>
+            <v:imagedata r:id="rId77" o:title=""/>
           </v:shape>
-          <o:OLEObject Type="Embed" ProgID="Equation.3" ShapeID="_x0000_i1058" DrawAspect="Content" ObjectID="_1594105137" r:id="rId77"/>
+          <o:OLEObject Type="Embed" ProgID="Equation.3" ShapeID="_x0000_i1058" DrawAspect="Content" ObjectID="_1594112081" r:id="rId78"/>
         </w:object>
       </w:r>
       <w:r>
@@ -17781,9 +17816,9 @@
         </w:rPr>
         <w:object w:dxaOrig="5840" w:dyaOrig="660">
           <v:shape id="_x0000_i1059" type="#_x0000_t75" style="width:291.75pt;height:33pt" o:ole="">
-            <v:imagedata r:id="rId78" o:title=""/>
+            <v:imagedata r:id="rId79" o:title=""/>
           </v:shape>
-          <o:OLEObject Type="Embed" ProgID="Equation.3" ShapeID="_x0000_i1059" DrawAspect="Content" ObjectID="_1594105138" r:id="rId79"/>
+          <o:OLEObject Type="Embed" ProgID="Equation.3" ShapeID="_x0000_i1059" DrawAspect="Content" ObjectID="_1594112082" r:id="rId80"/>
         </w:object>
       </w:r>
       <w:r>
@@ -18096,9 +18131,9 @@
         </w:rPr>
         <w:object w:dxaOrig="4560" w:dyaOrig="720">
           <v:shape id="_x0000_i1060" type="#_x0000_t75" style="width:228pt;height:36pt" o:ole="">
-            <v:imagedata r:id="rId80" o:title=""/>
+            <v:imagedata r:id="rId81" o:title=""/>
           </v:shape>
-          <o:OLEObject Type="Embed" ProgID="Equation.3" ShapeID="_x0000_i1060" DrawAspect="Content" ObjectID="_1594105139" r:id="rId81"/>
+          <o:OLEObject Type="Embed" ProgID="Equation.3" ShapeID="_x0000_i1060" DrawAspect="Content" ObjectID="_1594112083" r:id="rId82"/>
         </w:object>
       </w:r>
       <w:r>
@@ -18503,9 +18538,9 @@
         </w:rPr>
         <w:object w:dxaOrig="7680" w:dyaOrig="800">
           <v:shape id="_x0000_i1061" type="#_x0000_t75" style="width:407.25pt;height:42pt" o:ole="">
-            <v:imagedata r:id="rId82" o:title=""/>
+            <v:imagedata r:id="rId83" o:title=""/>
           </v:shape>
-          <o:OLEObject Type="Embed" ProgID="Equation.3" ShapeID="_x0000_i1061" DrawAspect="Content" ObjectID="_1594105140" r:id="rId83"/>
+          <o:OLEObject Type="Embed" ProgID="Equation.3" ShapeID="_x0000_i1061" DrawAspect="Content" ObjectID="_1594112084" r:id="rId84"/>
         </w:object>
       </w:r>
       <w:r>
@@ -19123,9 +19158,9 @@
         </w:rPr>
         <w:object w:dxaOrig="5340" w:dyaOrig="660">
           <v:shape id="_x0000_i1062" type="#_x0000_t75" style="width:267pt;height:33pt" o:ole="">
-            <v:imagedata r:id="rId84" o:title=""/>
+            <v:imagedata r:id="rId85" o:title=""/>
           </v:shape>
-          <o:OLEObject Type="Embed" ProgID="Equation.3" ShapeID="_x0000_i1062" DrawAspect="Content" ObjectID="_1594105141" r:id="rId85"/>
+          <o:OLEObject Type="Embed" ProgID="Equation.3" ShapeID="_x0000_i1062" DrawAspect="Content" ObjectID="_1594112085" r:id="rId86"/>
         </w:object>
       </w:r>
       <w:r>
@@ -19219,9 +19254,9 @@
         </w:rPr>
         <w:object w:dxaOrig="5480" w:dyaOrig="660">
           <v:shape id="_x0000_i1063" type="#_x0000_t75" style="width:273.75pt;height:33pt" o:ole="">
-            <v:imagedata r:id="rId86" o:title=""/>
+            <v:imagedata r:id="rId87" o:title=""/>
           </v:shape>
-          <o:OLEObject Type="Embed" ProgID="Equation.3" ShapeID="_x0000_i1063" DrawAspect="Content" ObjectID="_1594105142" r:id="rId87"/>
+          <o:OLEObject Type="Embed" ProgID="Equation.3" ShapeID="_x0000_i1063" DrawAspect="Content" ObjectID="_1594112086" r:id="rId88"/>
         </w:object>
       </w:r>
       <w:r>
@@ -19675,9 +19710,9 @@
         </w:rPr>
         <w:object w:dxaOrig="5360" w:dyaOrig="1260">
           <v:shape id="_x0000_i1064" type="#_x0000_t75" style="width:267.75pt;height:63pt" o:ole="">
-            <v:imagedata r:id="rId88" o:title=""/>
+            <v:imagedata r:id="rId89" o:title=""/>
           </v:shape>
-          <o:OLEObject Type="Embed" ProgID="Equation.3" ShapeID="_x0000_i1064" DrawAspect="Content" ObjectID="_1594105143" r:id="rId89"/>
+          <o:OLEObject Type="Embed" ProgID="Equation.3" ShapeID="_x0000_i1064" DrawAspect="Content" ObjectID="_1594112087" r:id="rId90"/>
         </w:object>
       </w:r>
       <w:r>
@@ -19770,9 +19805,9 @@
         </w:rPr>
         <w:object w:dxaOrig="2799" w:dyaOrig="700">
           <v:shape id="_x0000_i1065" type="#_x0000_t75" style="width:140.25pt;height:35.25pt" o:ole="">
-            <v:imagedata r:id="rId90" o:title=""/>
+            <v:imagedata r:id="rId91" o:title=""/>
           </v:shape>
-          <o:OLEObject Type="Embed" ProgID="Equation.3" ShapeID="_x0000_i1065" DrawAspect="Content" ObjectID="_1594105144" r:id="rId91"/>
+          <o:OLEObject Type="Embed" ProgID="Equation.3" ShapeID="_x0000_i1065" DrawAspect="Content" ObjectID="_1594112088" r:id="rId92"/>
         </w:object>
       </w:r>
       <w:r>

</xml_diff>